<commit_message>
DisDoc version 2 and Vision version 1
</commit_message>
<xml_diff>
--- a/DisDoc.docx
+++ b/DisDoc.docx
@@ -4,6 +4,7 @@
   <w:body>
     <w:p>
       <w:pPr>
+        <w:spacing w:line="240" w:lineRule="auto"/>
         <w:jc w:val="center"/>
         <w:rPr>
           <w:rFonts w:ascii="Times New Roman" w:hAnsi="Times New Roman" w:cs="Times New Roman"/>
@@ -12,6 +13,8 @@
           <w:lang w:val="en-US"/>
         </w:rPr>
       </w:pPr>
+      <w:bookmarkStart w:id="0" w:name="_GoBack"/>
+      <w:bookmarkEnd w:id="0"/>
       <w:r>
         <w:rPr>
           <w:rFonts w:ascii="Times New Roman" w:hAnsi="Times New Roman" w:cs="Times New Roman"/>
@@ -24,6 +27,7 @@
     </w:p>
     <w:p>
       <w:pPr>
+        <w:spacing w:line="240" w:lineRule="auto"/>
         <w:jc w:val="center"/>
         <w:rPr>
           <w:rFonts w:ascii="Times New Roman" w:hAnsi="Times New Roman" w:cs="Times New Roman"/>
@@ -39,7 +43,16 @@
           <w:szCs w:val="32"/>
           <w:lang w:val="en-US"/>
         </w:rPr>
-        <w:t>The goal of our project is to make Mario game on the “Unreal Engine 4”</w:t>
+        <w:t xml:space="preserve">The goal of our project is to make Mario game on the </w:t>
+      </w:r>
+      <w:r>
+        <w:rPr>
+          <w:rFonts w:ascii="Times New Roman" w:hAnsi="Times New Roman" w:cs="Times New Roman"/>
+          <w:sz w:val="32"/>
+          <w:szCs w:val="32"/>
+          <w:lang w:val="en-US"/>
+        </w:rPr>
+        <w:t>Unity version 2019.3</w:t>
       </w:r>
       <w:r>
         <w:rPr>
@@ -62,42 +75,557 @@
     </w:p>
     <w:p>
       <w:pPr>
-        <w:jc w:val="center"/>
-        <w:rPr>
-          <w:rFonts w:ascii="Times New Roman" w:hAnsi="Times New Roman" w:cs="Times New Roman"/>
-          <w:sz w:val="32"/>
-          <w:szCs w:val="32"/>
-          <w:lang w:val="en-US"/>
-        </w:rPr>
-      </w:pPr>
-      <w:r>
-        <w:rPr>
-          <w:rFonts w:ascii="Times New Roman" w:hAnsi="Times New Roman" w:cs="Times New Roman"/>
-          <w:sz w:val="32"/>
-          <w:szCs w:val="32"/>
-          <w:lang w:val="en-US"/>
-        </w:rPr>
-        <w:t>Game “Mario”</w:t>
-      </w:r>
-    </w:p>
-    <w:p>
-      <w:pPr>
-        <w:tabs>
-          <w:tab w:val="left" w:pos="3264"/>
-        </w:tabs>
-        <w:rPr>
-          <w:rFonts w:ascii="Times New Roman" w:hAnsi="Times New Roman" w:cs="Times New Roman"/>
-          <w:sz w:val="32"/>
-          <w:szCs w:val="32"/>
-          <w:lang w:val="en-US"/>
-        </w:rPr>
-      </w:pPr>
-    </w:p>
-    <w:p>
-      <w:pPr>
-        <w:tabs>
-          <w:tab w:val="left" w:pos="3264"/>
-        </w:tabs>
+        <w:pStyle w:val="a3"/>
+        <w:numPr>
+          <w:ilvl w:val="0"/>
+          <w:numId w:val="15"/>
+        </w:numPr>
+        <w:spacing w:line="240" w:lineRule="auto"/>
+        <w:rPr>
+          <w:rFonts w:ascii="Times New Roman" w:hAnsi="Times New Roman" w:cs="Times New Roman"/>
+          <w:b/>
+          <w:sz w:val="32"/>
+          <w:szCs w:val="32"/>
+          <w:lang w:val="en-US"/>
+        </w:rPr>
+      </w:pPr>
+      <w:r>
+        <w:rPr>
+          <w:rFonts w:ascii="Times New Roman" w:hAnsi="Times New Roman" w:cs="Times New Roman"/>
+          <w:b/>
+          <w:sz w:val="32"/>
+          <w:szCs w:val="32"/>
+          <w:lang w:val="en-US"/>
+        </w:rPr>
+        <w:t>D</w:t>
+      </w:r>
+      <w:r>
+        <w:rPr>
+          <w:rFonts w:ascii="Times New Roman" w:hAnsi="Times New Roman" w:cs="Times New Roman"/>
+          <w:b/>
+          <w:sz w:val="32"/>
+          <w:szCs w:val="32"/>
+          <w:lang w:val="en-US"/>
+        </w:rPr>
+        <w:t>escription</w:t>
+      </w:r>
+      <w:r>
+        <w:rPr>
+          <w:rFonts w:ascii="Times New Roman" w:hAnsi="Times New Roman" w:cs="Times New Roman"/>
+          <w:b/>
+          <w:sz w:val="32"/>
+          <w:szCs w:val="32"/>
+          <w:lang w:val="en-US"/>
+        </w:rPr>
+        <w:t xml:space="preserve"> of the game</w:t>
+      </w:r>
+    </w:p>
+    <w:p>
+      <w:pPr>
+        <w:spacing w:line="240" w:lineRule="auto"/>
+        <w:rPr>
+          <w:rFonts w:ascii="Times New Roman" w:hAnsi="Times New Roman" w:cs="Times New Roman"/>
+          <w:sz w:val="32"/>
+          <w:szCs w:val="32"/>
+          <w:lang w:val="en-US"/>
+        </w:rPr>
+      </w:pPr>
+      <w:r>
+        <w:rPr>
+          <w:rFonts w:ascii="Times New Roman" w:hAnsi="Times New Roman" w:cs="Times New Roman"/>
+          <w:sz w:val="32"/>
+          <w:szCs w:val="32"/>
+          <w:lang w:val="en-US"/>
+        </w:rPr>
+        <w:t>It is</w:t>
+      </w:r>
+      <w:r>
+        <w:rPr>
+          <w:rFonts w:ascii="Times New Roman" w:hAnsi="Times New Roman" w:cs="Times New Roman"/>
+          <w:sz w:val="32"/>
+          <w:szCs w:val="32"/>
+          <w:lang w:val="en-US"/>
+        </w:rPr>
+        <w:t xml:space="preserve"> a</w:t>
+      </w:r>
+      <w:r>
+        <w:rPr>
+          <w:rFonts w:ascii="Times New Roman" w:hAnsi="Times New Roman" w:cs="Times New Roman"/>
+          <w:sz w:val="32"/>
+          <w:szCs w:val="32"/>
+          <w:lang w:val="en-US"/>
+        </w:rPr>
+        <w:t xml:space="preserve"> 2D game for Android, in which you are playing for plumber Mario.</w:t>
+      </w:r>
+    </w:p>
+    <w:p>
+      <w:pPr>
+        <w:spacing w:line="240" w:lineRule="auto"/>
+        <w:rPr>
+          <w:rFonts w:ascii="Times New Roman" w:hAnsi="Times New Roman" w:cs="Times New Roman"/>
+          <w:sz w:val="32"/>
+          <w:szCs w:val="32"/>
+          <w:lang w:val="en-US"/>
+        </w:rPr>
+      </w:pPr>
+      <w:r>
+        <w:rPr>
+          <w:rFonts w:ascii="Times New Roman" w:hAnsi="Times New Roman" w:cs="Times New Roman"/>
+          <w:i/>
+          <w:sz w:val="32"/>
+          <w:szCs w:val="32"/>
+          <w:lang w:val="en-US"/>
+        </w:rPr>
+        <w:t>Plot</w:t>
+      </w:r>
+      <w:r>
+        <w:rPr>
+          <w:rFonts w:ascii="Times New Roman" w:hAnsi="Times New Roman" w:cs="Times New Roman"/>
+          <w:sz w:val="32"/>
+          <w:szCs w:val="32"/>
+          <w:lang w:val="en-US"/>
+        </w:rPr>
+        <w:t xml:space="preserve">: </w:t>
+      </w:r>
+    </w:p>
+    <w:p>
+      <w:pPr>
+        <w:spacing w:line="240" w:lineRule="auto"/>
+        <w:ind w:left="708"/>
+        <w:rPr>
+          <w:rFonts w:ascii="Times New Roman" w:hAnsi="Times New Roman" w:cs="Times New Roman"/>
+          <w:sz w:val="32"/>
+          <w:szCs w:val="32"/>
+          <w:lang w:val="en-US"/>
+        </w:rPr>
+      </w:pPr>
+      <w:r>
+        <w:rPr>
+          <w:rFonts w:ascii="Times New Roman" w:hAnsi="Times New Roman" w:cs="Times New Roman"/>
+          <w:sz w:val="32"/>
+          <w:szCs w:val="32"/>
+          <w:lang w:val="en-US"/>
+        </w:rPr>
+        <w:t>A</w:t>
+      </w:r>
+      <w:r>
+        <w:rPr>
+          <w:rFonts w:ascii="Times New Roman" w:hAnsi="Times New Roman" w:cs="Times New Roman"/>
+          <w:sz w:val="32"/>
+          <w:szCs w:val="32"/>
+          <w:lang w:val="en-US"/>
+        </w:rPr>
+        <w:t>t the beginning of the game, the main hero discovers that princess was kidnapped. In order to save the princess, Mario should pass all levels.</w:t>
+      </w:r>
+    </w:p>
+    <w:p>
+      <w:pPr>
+        <w:spacing w:line="240" w:lineRule="auto"/>
+        <w:rPr>
+          <w:rFonts w:ascii="Times New Roman" w:hAnsi="Times New Roman" w:cs="Times New Roman"/>
+          <w:sz w:val="32"/>
+          <w:szCs w:val="32"/>
+          <w:lang w:val="en-US"/>
+        </w:rPr>
+      </w:pPr>
+      <w:r>
+        <w:rPr>
+          <w:rFonts w:ascii="Times New Roman" w:hAnsi="Times New Roman" w:cs="Times New Roman"/>
+          <w:i/>
+          <w:sz w:val="32"/>
+          <w:szCs w:val="32"/>
+          <w:lang w:val="en-US"/>
+        </w:rPr>
+        <w:t>Mario’</w:t>
+      </w:r>
+      <w:r>
+        <w:rPr>
+          <w:rFonts w:ascii="Times New Roman" w:hAnsi="Times New Roman" w:cs="Times New Roman"/>
+          <w:i/>
+          <w:sz w:val="32"/>
+          <w:szCs w:val="32"/>
+          <w:lang w:val="en-US"/>
+        </w:rPr>
+        <w:t>s abilities</w:t>
+      </w:r>
+      <w:r>
+        <w:rPr>
+          <w:rFonts w:ascii="Times New Roman" w:hAnsi="Times New Roman" w:cs="Times New Roman"/>
+          <w:sz w:val="32"/>
+          <w:szCs w:val="32"/>
+          <w:lang w:val="en-US"/>
+        </w:rPr>
+        <w:t>:</w:t>
+      </w:r>
+    </w:p>
+    <w:p>
+      <w:pPr>
+        <w:spacing w:line="240" w:lineRule="auto"/>
+        <w:ind w:left="708"/>
+        <w:rPr>
+          <w:rFonts w:ascii="Times New Roman" w:hAnsi="Times New Roman" w:cs="Times New Roman"/>
+          <w:sz w:val="32"/>
+          <w:szCs w:val="32"/>
+          <w:lang w:val="en-US"/>
+        </w:rPr>
+      </w:pPr>
+      <w:r>
+        <w:rPr>
+          <w:rFonts w:ascii="Times New Roman" w:hAnsi="Times New Roman" w:cs="Times New Roman"/>
+          <w:sz w:val="32"/>
+          <w:szCs w:val="32"/>
+          <w:lang w:val="en-US"/>
+        </w:rPr>
+        <w:t>There are levels in which you play on map</w:t>
+      </w:r>
+      <w:r>
+        <w:rPr>
+          <w:rFonts w:ascii="Times New Roman" w:hAnsi="Times New Roman" w:cs="Times New Roman"/>
+          <w:sz w:val="32"/>
+          <w:szCs w:val="32"/>
+          <w:lang w:val="en-US"/>
+        </w:rPr>
+        <w:t>, where Mario</w:t>
+      </w:r>
+      <w:r>
+        <w:rPr>
+          <w:rFonts w:ascii="Times New Roman" w:hAnsi="Times New Roman" w:cs="Times New Roman"/>
+          <w:sz w:val="32"/>
+          <w:szCs w:val="32"/>
+          <w:lang w:val="en-US"/>
+        </w:rPr>
+        <w:t xml:space="preserve"> can jump, go left and go right</w:t>
+      </w:r>
+      <w:r>
+        <w:rPr>
+          <w:rFonts w:ascii="Times New Roman" w:hAnsi="Times New Roman" w:cs="Times New Roman"/>
+          <w:sz w:val="32"/>
+          <w:szCs w:val="32"/>
+          <w:lang w:val="en-US"/>
+        </w:rPr>
+        <w:t xml:space="preserve">. </w:t>
+      </w:r>
+    </w:p>
+    <w:p>
+      <w:pPr>
+        <w:spacing w:line="240" w:lineRule="auto"/>
+        <w:jc w:val="both"/>
+        <w:rPr>
+          <w:rFonts w:ascii="Times New Roman" w:hAnsi="Times New Roman" w:cs="Times New Roman"/>
+          <w:sz w:val="32"/>
+          <w:szCs w:val="32"/>
+          <w:lang w:val="en-US"/>
+        </w:rPr>
+      </w:pPr>
+      <w:r>
+        <w:rPr>
+          <w:rFonts w:ascii="Times New Roman" w:hAnsi="Times New Roman" w:cs="Times New Roman"/>
+          <w:i/>
+          <w:sz w:val="32"/>
+          <w:szCs w:val="32"/>
+          <w:lang w:val="en-US"/>
+        </w:rPr>
+        <w:t>Level structur</w:t>
+      </w:r>
+      <w:r>
+        <w:rPr>
+          <w:rFonts w:ascii="Times New Roman" w:hAnsi="Times New Roman" w:cs="Times New Roman"/>
+          <w:sz w:val="32"/>
+          <w:szCs w:val="32"/>
+          <w:lang w:val="en-US"/>
+        </w:rPr>
+        <w:t>e</w:t>
+      </w:r>
+      <w:r>
+        <w:rPr>
+          <w:rFonts w:ascii="Times New Roman" w:hAnsi="Times New Roman" w:cs="Times New Roman"/>
+          <w:sz w:val="32"/>
+          <w:szCs w:val="32"/>
+          <w:lang w:val="en-US"/>
+        </w:rPr>
+        <w:t>:</w:t>
+      </w:r>
+    </w:p>
+    <w:p>
+      <w:pPr>
+        <w:spacing w:line="240" w:lineRule="auto"/>
+        <w:ind w:left="360"/>
+        <w:rPr>
+          <w:rFonts w:ascii="Times New Roman" w:hAnsi="Times New Roman" w:cs="Times New Roman"/>
+          <w:sz w:val="32"/>
+          <w:szCs w:val="32"/>
+          <w:lang w:val="en-US"/>
+        </w:rPr>
+      </w:pPr>
+      <w:r>
+        <w:rPr>
+          <w:rFonts w:ascii="Times New Roman" w:hAnsi="Times New Roman" w:cs="Times New Roman"/>
+          <w:sz w:val="32"/>
+          <w:szCs w:val="32"/>
+          <w:lang w:val="en-US"/>
+        </w:rPr>
+        <w:t>You start from left side and</w:t>
+      </w:r>
+      <w:r>
+        <w:rPr>
+          <w:rFonts w:ascii="Times New Roman" w:hAnsi="Times New Roman" w:cs="Times New Roman"/>
+          <w:sz w:val="32"/>
+          <w:szCs w:val="32"/>
+          <w:lang w:val="en-US"/>
+        </w:rPr>
+        <w:t xml:space="preserve"> requires to </w:t>
+      </w:r>
+      <w:r>
+        <w:rPr>
+          <w:rFonts w:ascii="Times New Roman" w:hAnsi="Times New Roman" w:cs="Times New Roman"/>
+          <w:sz w:val="32"/>
+          <w:szCs w:val="32"/>
+          <w:lang w:val="en-US"/>
+        </w:rPr>
+        <w:t xml:space="preserve">reach finish which is situated </w:t>
+      </w:r>
+      <w:r>
+        <w:rPr>
+          <w:rFonts w:ascii="Times New Roman" w:hAnsi="Times New Roman" w:cs="Times New Roman"/>
+          <w:sz w:val="32"/>
+          <w:szCs w:val="32"/>
+          <w:lang w:val="en-US"/>
+        </w:rPr>
+        <w:t>i</w:t>
+      </w:r>
+      <w:r>
+        <w:rPr>
+          <w:rFonts w:ascii="Times New Roman" w:hAnsi="Times New Roman" w:cs="Times New Roman"/>
+          <w:sz w:val="32"/>
+          <w:szCs w:val="32"/>
+          <w:lang w:val="en-US"/>
+        </w:rPr>
+        <w:t>n the right.</w:t>
+      </w:r>
+      <w:r>
+        <w:rPr>
+          <w:rFonts w:ascii="Times New Roman" w:hAnsi="Times New Roman" w:cs="Times New Roman"/>
+          <w:sz w:val="32"/>
+          <w:szCs w:val="32"/>
+          <w:lang w:val="en-US"/>
+        </w:rPr>
+        <w:t xml:space="preserve"> Level consists of blocks.</w:t>
+      </w:r>
+    </w:p>
+    <w:p>
+      <w:pPr>
+        <w:spacing w:line="240" w:lineRule="auto"/>
+        <w:ind w:firstLine="360"/>
+        <w:rPr>
+          <w:rFonts w:ascii="Times New Roman" w:hAnsi="Times New Roman" w:cs="Times New Roman"/>
+          <w:sz w:val="32"/>
+          <w:szCs w:val="32"/>
+          <w:lang w:val="en-US"/>
+        </w:rPr>
+      </w:pPr>
+      <w:r>
+        <w:rPr>
+          <w:rFonts w:ascii="Times New Roman" w:hAnsi="Times New Roman" w:cs="Times New Roman"/>
+          <w:sz w:val="32"/>
+          <w:szCs w:val="32"/>
+          <w:lang w:val="en-US"/>
+        </w:rPr>
+        <w:t>In the level there are 3 types of blocks:</w:t>
+      </w:r>
+    </w:p>
+    <w:p>
+      <w:pPr>
+        <w:pStyle w:val="a3"/>
+        <w:numPr>
+          <w:ilvl w:val="0"/>
+          <w:numId w:val="7"/>
+        </w:numPr>
+        <w:spacing w:line="240" w:lineRule="auto"/>
+        <w:jc w:val="both"/>
+        <w:rPr>
+          <w:rFonts w:ascii="Times New Roman" w:hAnsi="Times New Roman" w:cs="Times New Roman"/>
+          <w:sz w:val="32"/>
+          <w:szCs w:val="32"/>
+          <w:lang w:val="en-US"/>
+        </w:rPr>
+      </w:pPr>
+      <w:r>
+        <w:rPr>
+          <w:rFonts w:ascii="Times New Roman" w:hAnsi="Times New Roman" w:cs="Times New Roman"/>
+          <w:sz w:val="32"/>
+          <w:szCs w:val="32"/>
+          <w:lang w:val="en-US"/>
+        </w:rPr>
+        <w:t>Ground</w:t>
+      </w:r>
+    </w:p>
+    <w:p>
+      <w:pPr>
+        <w:spacing w:line="240" w:lineRule="auto"/>
+        <w:ind w:left="360" w:firstLine="348"/>
+        <w:jc w:val="both"/>
+        <w:rPr>
+          <w:rFonts w:ascii="Times New Roman" w:hAnsi="Times New Roman" w:cs="Times New Roman"/>
+          <w:sz w:val="32"/>
+          <w:szCs w:val="32"/>
+          <w:lang w:val="en-US"/>
+        </w:rPr>
+      </w:pPr>
+      <w:r>
+        <w:rPr>
+          <w:rFonts w:ascii="Times New Roman" w:hAnsi="Times New Roman" w:cs="Times New Roman"/>
+          <w:sz w:val="32"/>
+          <w:szCs w:val="32"/>
+          <w:lang w:val="en-US"/>
+        </w:rPr>
+        <w:t>Mario can go on ground</w:t>
+      </w:r>
+      <w:r>
+        <w:rPr>
+          <w:rFonts w:ascii="Times New Roman" w:hAnsi="Times New Roman" w:cs="Times New Roman"/>
+          <w:sz w:val="32"/>
+          <w:szCs w:val="32"/>
+          <w:lang w:val="en-US"/>
+        </w:rPr>
+        <w:t>.</w:t>
+      </w:r>
+    </w:p>
+    <w:p>
+      <w:pPr>
+        <w:pStyle w:val="a3"/>
+        <w:numPr>
+          <w:ilvl w:val="0"/>
+          <w:numId w:val="7"/>
+        </w:numPr>
+        <w:spacing w:line="240" w:lineRule="auto"/>
+        <w:jc w:val="both"/>
+        <w:rPr>
+          <w:rFonts w:ascii="Times New Roman" w:hAnsi="Times New Roman" w:cs="Times New Roman"/>
+          <w:sz w:val="32"/>
+          <w:szCs w:val="32"/>
+          <w:lang w:val="en-US"/>
+        </w:rPr>
+      </w:pPr>
+      <w:r>
+        <w:rPr>
+          <w:rFonts w:ascii="Times New Roman" w:hAnsi="Times New Roman" w:cs="Times New Roman"/>
+          <w:sz w:val="32"/>
+          <w:szCs w:val="32"/>
+          <w:lang w:val="en-US"/>
+        </w:rPr>
+        <w:t>Holes and monsters.</w:t>
+      </w:r>
+    </w:p>
+    <w:p>
+      <w:pPr>
+        <w:spacing w:line="240" w:lineRule="auto"/>
+        <w:ind w:left="708"/>
+        <w:jc w:val="both"/>
+        <w:rPr>
+          <w:rFonts w:ascii="Times New Roman" w:hAnsi="Times New Roman" w:cs="Times New Roman"/>
+          <w:sz w:val="32"/>
+          <w:szCs w:val="32"/>
+          <w:lang w:val="en-US"/>
+        </w:rPr>
+      </w:pPr>
+      <w:r>
+        <w:rPr>
+          <w:rFonts w:ascii="Times New Roman" w:hAnsi="Times New Roman" w:cs="Times New Roman"/>
+          <w:sz w:val="32"/>
+          <w:szCs w:val="32"/>
+          <w:lang w:val="en-US"/>
+        </w:rPr>
+        <w:t xml:space="preserve">Mario dies if he falls in a hole or he would be bitten by a monster. When Mario dies </w:t>
+      </w:r>
+      <w:r>
+        <w:rPr>
+          <w:rFonts w:ascii="Times New Roman" w:hAnsi="Times New Roman" w:cs="Times New Roman"/>
+          <w:sz w:val="32"/>
+          <w:szCs w:val="32"/>
+          <w:lang w:val="en-US"/>
+        </w:rPr>
+        <w:t xml:space="preserve">the </w:t>
+      </w:r>
+      <w:r>
+        <w:rPr>
+          <w:rFonts w:ascii="Times New Roman" w:hAnsi="Times New Roman" w:cs="Times New Roman"/>
+          <w:sz w:val="32"/>
+          <w:szCs w:val="32"/>
+          <w:lang w:val="en-US"/>
+        </w:rPr>
+        <w:t>level restarts.</w:t>
+      </w:r>
+    </w:p>
+    <w:p>
+      <w:pPr>
+        <w:pStyle w:val="a3"/>
+        <w:numPr>
+          <w:ilvl w:val="0"/>
+          <w:numId w:val="7"/>
+        </w:numPr>
+        <w:spacing w:line="240" w:lineRule="auto"/>
+        <w:jc w:val="both"/>
+        <w:rPr>
+          <w:rFonts w:ascii="Times New Roman" w:hAnsi="Times New Roman" w:cs="Times New Roman"/>
+          <w:sz w:val="32"/>
+          <w:szCs w:val="32"/>
+          <w:lang w:val="en-US"/>
+        </w:rPr>
+      </w:pPr>
+      <w:r>
+        <w:rPr>
+          <w:rFonts w:ascii="Times New Roman" w:hAnsi="Times New Roman" w:cs="Times New Roman"/>
+          <w:sz w:val="32"/>
+          <w:szCs w:val="32"/>
+          <w:lang w:val="en-US"/>
+        </w:rPr>
+        <w:t>Coins.</w:t>
+      </w:r>
+    </w:p>
+    <w:p>
+      <w:pPr>
+        <w:spacing w:line="240" w:lineRule="auto"/>
+        <w:ind w:left="360" w:firstLine="348"/>
+        <w:jc w:val="both"/>
+        <w:rPr>
+          <w:rFonts w:ascii="Times New Roman" w:hAnsi="Times New Roman" w:cs="Times New Roman"/>
+          <w:sz w:val="32"/>
+          <w:szCs w:val="32"/>
+          <w:lang w:val="en-US"/>
+        </w:rPr>
+      </w:pPr>
+      <w:r>
+        <w:rPr>
+          <w:rFonts w:ascii="Times New Roman" w:hAnsi="Times New Roman" w:cs="Times New Roman"/>
+          <w:sz w:val="32"/>
+          <w:szCs w:val="32"/>
+          <w:lang w:val="en-US"/>
+        </w:rPr>
+        <w:t>Mario can pick up</w:t>
+      </w:r>
+      <w:r>
+        <w:rPr>
+          <w:rFonts w:ascii="Times New Roman" w:hAnsi="Times New Roman" w:cs="Times New Roman"/>
+          <w:sz w:val="32"/>
+          <w:szCs w:val="32"/>
+          <w:lang w:val="en-US"/>
+        </w:rPr>
+        <w:t xml:space="preserve"> it</w:t>
+      </w:r>
+      <w:r>
+        <w:rPr>
+          <w:rFonts w:ascii="Times New Roman" w:hAnsi="Times New Roman" w:cs="Times New Roman"/>
+          <w:sz w:val="32"/>
+          <w:szCs w:val="32"/>
+          <w:lang w:val="en-US"/>
+        </w:rPr>
+        <w:t>. Between levels Mario can spend it in shop.</w:t>
+      </w:r>
+    </w:p>
+    <w:p>
+      <w:pPr>
+        <w:spacing w:line="240" w:lineRule="auto"/>
+        <w:jc w:val="both"/>
         <w:rPr>
           <w:rFonts w:ascii="Times New Roman" w:hAnsi="Times New Roman" w:cs="Times New Roman"/>
           <w:sz w:val="32"/>
@@ -113,171 +641,356 @@
           <w:ilvl w:val="0"/>
           <w:numId w:val="9"/>
         </w:numPr>
-        <w:rPr>
-          <w:rFonts w:ascii="Times New Roman" w:hAnsi="Times New Roman" w:cs="Times New Roman"/>
-          <w:sz w:val="32"/>
-          <w:szCs w:val="32"/>
-          <w:lang w:val="en-US"/>
-        </w:rPr>
-      </w:pPr>
-      <w:r>
-        <w:rPr>
-          <w:rFonts w:ascii="Times New Roman" w:hAnsi="Times New Roman" w:cs="Times New Roman"/>
-          <w:sz w:val="32"/>
-          <w:szCs w:val="32"/>
-          <w:lang w:val="en-US"/>
-        </w:rPr>
-        <w:t xml:space="preserve">The </w:t>
-      </w:r>
-      <w:r>
-        <w:rPr>
-          <w:rFonts w:ascii="Times New Roman" w:hAnsi="Times New Roman" w:cs="Times New Roman"/>
-          <w:sz w:val="32"/>
-          <w:szCs w:val="32"/>
-          <w:lang w:val="en-US"/>
-        </w:rPr>
-        <w:t>description</w:t>
-      </w:r>
-      <w:r>
-        <w:rPr>
-          <w:rFonts w:ascii="Times New Roman" w:hAnsi="Times New Roman" w:cs="Times New Roman"/>
-          <w:sz w:val="32"/>
-          <w:szCs w:val="32"/>
-          <w:lang w:val="en-US"/>
-        </w:rPr>
-        <w:t xml:space="preserve"> of the game</w:t>
-      </w:r>
-    </w:p>
-    <w:p>
-      <w:pPr>
-        <w:rPr>
-          <w:rFonts w:ascii="Times New Roman" w:hAnsi="Times New Roman" w:cs="Times New Roman"/>
-          <w:sz w:val="32"/>
-          <w:szCs w:val="32"/>
-          <w:lang w:val="en-US"/>
-        </w:rPr>
-      </w:pPr>
-      <w:r>
-        <w:rPr>
-          <w:rFonts w:ascii="Times New Roman" w:hAnsi="Times New Roman" w:cs="Times New Roman"/>
-          <w:sz w:val="32"/>
-          <w:szCs w:val="32"/>
-          <w:lang w:val="en-US"/>
-        </w:rPr>
-        <w:t>It is 2D game for Android, in which you are playing for plumber Mario.</w:t>
-      </w:r>
-    </w:p>
-    <w:p>
-      <w:pPr>
-        <w:jc w:val="both"/>
-        <w:rPr>
-          <w:rFonts w:ascii="Times New Roman" w:hAnsi="Times New Roman" w:cs="Times New Roman"/>
-          <w:sz w:val="32"/>
-          <w:szCs w:val="32"/>
-          <w:lang w:val="en-US"/>
-        </w:rPr>
-      </w:pPr>
-      <w:r>
-        <w:rPr>
-          <w:rFonts w:ascii="Times New Roman" w:hAnsi="Times New Roman" w:cs="Times New Roman"/>
-          <w:sz w:val="32"/>
-          <w:szCs w:val="32"/>
-          <w:lang w:val="en-US"/>
-        </w:rPr>
-        <w:t>At the beginning of the game, the main hero discovers that princess was kidnapped. In order to save the princess, Mario should pass all levels.</w:t>
-      </w:r>
-    </w:p>
-    <w:p>
-      <w:pPr>
-        <w:rPr>
-          <w:rFonts w:ascii="Times New Roman" w:hAnsi="Times New Roman" w:cs="Times New Roman"/>
-          <w:sz w:val="32"/>
-          <w:szCs w:val="32"/>
-          <w:lang w:val="en-US"/>
-        </w:rPr>
-      </w:pPr>
-      <w:r>
-        <w:rPr>
-          <w:rFonts w:ascii="Times New Roman" w:hAnsi="Times New Roman" w:cs="Times New Roman"/>
-          <w:sz w:val="32"/>
-          <w:szCs w:val="32"/>
-          <w:lang w:val="en-US"/>
-        </w:rPr>
-        <w:t>There are levels in which you play on map</w:t>
-      </w:r>
-      <w:r>
-        <w:rPr>
-          <w:rFonts w:ascii="Times New Roman" w:hAnsi="Times New Roman" w:cs="Times New Roman"/>
-          <w:sz w:val="32"/>
-          <w:szCs w:val="32"/>
-          <w:lang w:val="en-US"/>
-        </w:rPr>
-        <w:t xml:space="preserve">, where </w:t>
-      </w:r>
-      <w:r>
-        <w:rPr>
-          <w:rFonts w:ascii="Times New Roman" w:hAnsi="Times New Roman" w:cs="Times New Roman"/>
-          <w:sz w:val="32"/>
-          <w:szCs w:val="32"/>
-          <w:lang w:val="en-US"/>
-        </w:rPr>
-        <w:t>Mario</w:t>
-      </w:r>
-      <w:r>
-        <w:rPr>
-          <w:rFonts w:ascii="Times New Roman" w:hAnsi="Times New Roman" w:cs="Times New Roman"/>
-          <w:sz w:val="32"/>
-          <w:szCs w:val="32"/>
-          <w:lang w:val="en-US"/>
-        </w:rPr>
-        <w:t xml:space="preserve"> can jump, go left and go right</w:t>
-      </w:r>
-      <w:r>
-        <w:rPr>
-          <w:rFonts w:ascii="Times New Roman" w:hAnsi="Times New Roman" w:cs="Times New Roman"/>
-          <w:sz w:val="32"/>
-          <w:szCs w:val="32"/>
-          <w:lang w:val="en-US"/>
-        </w:rPr>
-        <w:t>. You start from left side and</w:t>
-      </w:r>
-      <w:r>
-        <w:rPr>
-          <w:rFonts w:ascii="Times New Roman" w:hAnsi="Times New Roman" w:cs="Times New Roman"/>
-          <w:sz w:val="32"/>
-          <w:szCs w:val="32"/>
-          <w:lang w:val="en-US"/>
-        </w:rPr>
-        <w:t xml:space="preserve"> requires to </w:t>
-      </w:r>
-      <w:r>
-        <w:rPr>
-          <w:rFonts w:ascii="Times New Roman" w:hAnsi="Times New Roman" w:cs="Times New Roman"/>
-          <w:sz w:val="32"/>
-          <w:szCs w:val="32"/>
-          <w:lang w:val="en-US"/>
-        </w:rPr>
-        <w:t>reach finish which is situated in the right.</w:t>
-      </w:r>
-    </w:p>
-    <w:p>
-      <w:pPr>
-        <w:jc w:val="both"/>
-        <w:rPr>
-          <w:rFonts w:ascii="Times New Roman" w:hAnsi="Times New Roman" w:cs="Times New Roman"/>
-          <w:sz w:val="32"/>
-          <w:szCs w:val="32"/>
-          <w:lang w:val="en-US"/>
-        </w:rPr>
-      </w:pPr>
-      <w:r>
-        <w:rPr>
-          <w:rFonts w:ascii="Times New Roman" w:hAnsi="Times New Roman" w:cs="Times New Roman"/>
-          <w:sz w:val="32"/>
-          <w:szCs w:val="32"/>
-          <w:lang w:val="en-US"/>
-        </w:rPr>
-        <w:t>In a level there are:</w:t>
+        <w:spacing w:line="240" w:lineRule="auto"/>
+        <w:rPr>
+          <w:rFonts w:ascii="Times New Roman" w:hAnsi="Times New Roman" w:cs="Times New Roman"/>
+          <w:b/>
+          <w:sz w:val="32"/>
+          <w:szCs w:val="32"/>
+          <w:lang w:val="en-US"/>
+        </w:rPr>
+      </w:pPr>
+      <w:r>
+        <w:rPr>
+          <w:rFonts w:ascii="Times New Roman" w:hAnsi="Times New Roman" w:cs="Times New Roman"/>
+          <w:b/>
+          <w:sz w:val="32"/>
+          <w:szCs w:val="32"/>
+          <w:lang w:val="en-US"/>
+        </w:rPr>
+        <w:t>Interface</w:t>
+      </w:r>
+    </w:p>
+    <w:p>
+      <w:pPr>
+        <w:spacing w:line="240" w:lineRule="auto"/>
+        <w:rPr>
+          <w:rFonts w:ascii="Times New Roman" w:hAnsi="Times New Roman" w:cs="Times New Roman"/>
+          <w:i/>
+          <w:sz w:val="32"/>
+          <w:szCs w:val="32"/>
+          <w:lang w:val="en-US"/>
+        </w:rPr>
+      </w:pPr>
+      <w:r>
+        <w:rPr>
+          <w:rFonts w:ascii="Times New Roman" w:hAnsi="Times New Roman" w:cs="Times New Roman"/>
+          <w:i/>
+          <w:sz w:val="32"/>
+          <w:szCs w:val="32"/>
+          <w:lang w:val="en-US"/>
+        </w:rPr>
+        <w:t>In a level</w:t>
+      </w:r>
+      <w:r>
+        <w:rPr>
+          <w:rFonts w:ascii="Times New Roman" w:hAnsi="Times New Roman" w:cs="Times New Roman"/>
+          <w:i/>
+          <w:sz w:val="32"/>
+          <w:szCs w:val="32"/>
+          <w:lang w:val="en-US"/>
+        </w:rPr>
+        <w:t>:</w:t>
+      </w:r>
+    </w:p>
+    <w:p>
+      <w:pPr>
+        <w:spacing w:line="240" w:lineRule="auto"/>
+        <w:ind w:firstLine="360"/>
+        <w:rPr>
+          <w:rFonts w:ascii="Times New Roman" w:hAnsi="Times New Roman" w:cs="Times New Roman"/>
+          <w:sz w:val="32"/>
+          <w:szCs w:val="32"/>
+          <w:lang w:val="en-US"/>
+        </w:rPr>
+      </w:pPr>
+      <w:r>
+        <w:rPr>
+          <w:rFonts w:ascii="Times New Roman" w:hAnsi="Times New Roman" w:cs="Times New Roman"/>
+          <w:sz w:val="32"/>
+          <w:szCs w:val="32"/>
+          <w:lang w:val="en-US"/>
+        </w:rPr>
+        <w:t>There is</w:t>
+      </w:r>
+      <w:r>
+        <w:rPr>
+          <w:rFonts w:ascii="Times New Roman" w:hAnsi="Times New Roman" w:cs="Times New Roman"/>
+          <w:sz w:val="32"/>
+          <w:szCs w:val="32"/>
+          <w:lang w:val="en-US"/>
+        </w:rPr>
+        <w:t xml:space="preserve"> a</w:t>
+      </w:r>
+      <w:r>
+        <w:rPr>
+          <w:rFonts w:ascii="Times New Roman" w:hAnsi="Times New Roman" w:cs="Times New Roman"/>
+          <w:sz w:val="32"/>
+          <w:szCs w:val="32"/>
+          <w:lang w:val="en-US"/>
+        </w:rPr>
+        <w:t xml:space="preserve"> label ‘Menu’. When you clicking</w:t>
+      </w:r>
+      <w:r>
+        <w:rPr>
+          <w:rFonts w:ascii="Times New Roman" w:hAnsi="Times New Roman" w:cs="Times New Roman"/>
+          <w:sz w:val="32"/>
+          <w:szCs w:val="32"/>
+          <w:lang w:val="en-US"/>
+        </w:rPr>
+        <w:t xml:space="preserve"> on</w:t>
+      </w:r>
+      <w:r>
+        <w:rPr>
+          <w:rFonts w:ascii="Times New Roman" w:hAnsi="Times New Roman" w:cs="Times New Roman"/>
+          <w:sz w:val="32"/>
+          <w:szCs w:val="32"/>
+          <w:lang w:val="en-US"/>
+        </w:rPr>
+        <w:t xml:space="preserve"> it</w:t>
+      </w:r>
+      <w:r>
+        <w:rPr>
+          <w:rFonts w:ascii="Times New Roman" w:hAnsi="Times New Roman" w:cs="Times New Roman"/>
+          <w:sz w:val="32"/>
+          <w:szCs w:val="32"/>
+          <w:lang w:val="en-US"/>
+        </w:rPr>
+        <w:t xml:space="preserve"> Game</w:t>
+      </w:r>
+      <w:r>
+        <w:rPr>
+          <w:rFonts w:ascii="Times New Roman" w:hAnsi="Times New Roman" w:cs="Times New Roman"/>
+          <w:sz w:val="32"/>
+          <w:szCs w:val="32"/>
+          <w:lang w:val="en-US"/>
+        </w:rPr>
+        <w:t xml:space="preserve"> </w:t>
+      </w:r>
+      <w:r>
+        <w:rPr>
+          <w:rFonts w:ascii="Times New Roman" w:hAnsi="Times New Roman" w:cs="Times New Roman"/>
+          <w:sz w:val="32"/>
+          <w:szCs w:val="32"/>
+          <w:lang w:val="en-US"/>
+        </w:rPr>
+        <w:t>m</w:t>
+      </w:r>
+      <w:r>
+        <w:rPr>
+          <w:rFonts w:ascii="Times New Roman" w:hAnsi="Times New Roman" w:cs="Times New Roman"/>
+          <w:sz w:val="32"/>
+          <w:szCs w:val="32"/>
+          <w:lang w:val="en-US"/>
+        </w:rPr>
+        <w:t>enu opens.</w:t>
+      </w:r>
+    </w:p>
+    <w:p>
+      <w:pPr>
+        <w:spacing w:line="240" w:lineRule="auto"/>
+        <w:rPr>
+          <w:rFonts w:ascii="Times New Roman" w:hAnsi="Times New Roman" w:cs="Times New Roman"/>
+          <w:i/>
+          <w:sz w:val="32"/>
+          <w:szCs w:val="32"/>
+          <w:lang w:val="en-US"/>
+        </w:rPr>
+      </w:pPr>
+      <w:r>
+        <w:rPr>
+          <w:rFonts w:ascii="Times New Roman" w:hAnsi="Times New Roman" w:cs="Times New Roman"/>
+          <w:i/>
+          <w:sz w:val="32"/>
+          <w:szCs w:val="32"/>
+          <w:lang w:val="en-US"/>
+        </w:rPr>
+        <w:t>In the</w:t>
+      </w:r>
+      <w:r>
+        <w:rPr>
+          <w:rFonts w:ascii="Times New Roman" w:hAnsi="Times New Roman" w:cs="Times New Roman"/>
+          <w:i/>
+          <w:sz w:val="32"/>
+          <w:szCs w:val="32"/>
+          <w:lang w:val="en-US"/>
+        </w:rPr>
+        <w:t xml:space="preserve"> Game</w:t>
+      </w:r>
+      <w:r>
+        <w:rPr>
+          <w:rFonts w:ascii="Times New Roman" w:hAnsi="Times New Roman" w:cs="Times New Roman"/>
+          <w:i/>
+          <w:sz w:val="32"/>
+          <w:szCs w:val="32"/>
+          <w:lang w:val="en-US"/>
+        </w:rPr>
+        <w:t xml:space="preserve"> </w:t>
+      </w:r>
+      <w:r>
+        <w:rPr>
+          <w:rFonts w:ascii="Times New Roman" w:hAnsi="Times New Roman" w:cs="Times New Roman"/>
+          <w:i/>
+          <w:sz w:val="32"/>
+          <w:szCs w:val="32"/>
+          <w:lang w:val="en-US"/>
+        </w:rPr>
+        <w:t>m</w:t>
+      </w:r>
+      <w:r>
+        <w:rPr>
+          <w:rFonts w:ascii="Times New Roman" w:hAnsi="Times New Roman" w:cs="Times New Roman"/>
+          <w:i/>
+          <w:sz w:val="32"/>
+          <w:szCs w:val="32"/>
+          <w:lang w:val="en-US"/>
+        </w:rPr>
+        <w:t>enu</w:t>
+      </w:r>
+      <w:r>
+        <w:rPr>
+          <w:rFonts w:ascii="Times New Roman" w:hAnsi="Times New Roman" w:cs="Times New Roman"/>
+          <w:i/>
+          <w:sz w:val="32"/>
+          <w:szCs w:val="32"/>
+          <w:lang w:val="en-US"/>
+        </w:rPr>
+        <w:t>:</w:t>
+      </w:r>
+    </w:p>
+    <w:p>
+      <w:pPr>
+        <w:spacing w:after="0" w:line="240" w:lineRule="auto"/>
+        <w:ind w:firstLine="360"/>
+        <w:rPr>
+          <w:rFonts w:ascii="Times New Roman" w:hAnsi="Times New Roman" w:cs="Times New Roman"/>
+          <w:sz w:val="32"/>
+          <w:szCs w:val="32"/>
+          <w:lang w:val="en-US"/>
+        </w:rPr>
+      </w:pPr>
+      <w:r>
+        <w:rPr>
+          <w:rFonts w:ascii="Times New Roman" w:hAnsi="Times New Roman" w:cs="Times New Roman"/>
+          <w:sz w:val="32"/>
+          <w:szCs w:val="32"/>
+          <w:lang w:val="en-US"/>
+        </w:rPr>
+        <w:t>Not fullscreen.</w:t>
+      </w:r>
+    </w:p>
+    <w:p>
+      <w:pPr>
+        <w:spacing w:line="240" w:lineRule="auto"/>
+        <w:ind w:left="360"/>
+        <w:rPr>
+          <w:rFonts w:ascii="Times New Roman" w:hAnsi="Times New Roman" w:cs="Times New Roman"/>
+          <w:sz w:val="32"/>
+          <w:szCs w:val="32"/>
+          <w:lang w:val="en-US"/>
+        </w:rPr>
+      </w:pPr>
+      <w:r>
+        <w:rPr>
+          <w:rFonts w:ascii="Times New Roman" w:hAnsi="Times New Roman" w:cs="Times New Roman"/>
+          <w:sz w:val="32"/>
+          <w:szCs w:val="32"/>
+          <w:lang w:val="en-US"/>
+        </w:rPr>
+        <w:t>There is a cross in right up corner. When you clicking</w:t>
+      </w:r>
+      <w:r>
+        <w:rPr>
+          <w:rFonts w:ascii="Times New Roman" w:hAnsi="Times New Roman" w:cs="Times New Roman"/>
+          <w:sz w:val="32"/>
+          <w:szCs w:val="32"/>
+          <w:lang w:val="en-US"/>
+        </w:rPr>
+        <w:t xml:space="preserve"> on</w:t>
+      </w:r>
+      <w:r>
+        <w:rPr>
+          <w:rFonts w:ascii="Times New Roman" w:hAnsi="Times New Roman" w:cs="Times New Roman"/>
+          <w:sz w:val="32"/>
+          <w:szCs w:val="32"/>
+          <w:lang w:val="en-US"/>
+        </w:rPr>
+        <w:t xml:space="preserve"> it Game menu quits and you continue level from</w:t>
+      </w:r>
+      <w:r>
+        <w:rPr>
+          <w:rFonts w:ascii="Times New Roman" w:hAnsi="Times New Roman" w:cs="Times New Roman"/>
+          <w:sz w:val="32"/>
+          <w:szCs w:val="32"/>
+          <w:lang w:val="en-US"/>
+        </w:rPr>
+        <w:t xml:space="preserve"> the moment</w:t>
+      </w:r>
+      <w:r>
+        <w:rPr>
+          <w:rFonts w:ascii="Times New Roman" w:hAnsi="Times New Roman" w:cs="Times New Roman"/>
+          <w:sz w:val="32"/>
+          <w:szCs w:val="32"/>
+          <w:lang w:val="en-US"/>
+        </w:rPr>
+        <w:t xml:space="preserve"> whe</w:t>
+      </w:r>
+      <w:r>
+        <w:rPr>
+          <w:rFonts w:ascii="Times New Roman" w:hAnsi="Times New Roman" w:cs="Times New Roman"/>
+          <w:sz w:val="32"/>
+          <w:szCs w:val="32"/>
+          <w:lang w:val="en-US"/>
+        </w:rPr>
+        <w:t>n</w:t>
+      </w:r>
+      <w:r>
+        <w:rPr>
+          <w:rFonts w:ascii="Times New Roman" w:hAnsi="Times New Roman" w:cs="Times New Roman"/>
+          <w:sz w:val="32"/>
+          <w:szCs w:val="32"/>
+          <w:lang w:val="en-US"/>
+        </w:rPr>
+        <w:t xml:space="preserve"> you</w:t>
+      </w:r>
+      <w:r>
+        <w:rPr>
+          <w:rFonts w:ascii="Times New Roman" w:hAnsi="Times New Roman" w:cs="Times New Roman"/>
+          <w:sz w:val="32"/>
+          <w:szCs w:val="32"/>
+          <w:lang w:val="en-US"/>
+        </w:rPr>
+        <w:t xml:space="preserve"> open Game menu.</w:t>
+      </w:r>
+    </w:p>
+    <w:p>
+      <w:pPr>
+        <w:spacing w:line="240" w:lineRule="auto"/>
+        <w:ind w:left="360"/>
+        <w:rPr>
+          <w:rFonts w:ascii="Times New Roman" w:hAnsi="Times New Roman" w:cs="Times New Roman"/>
+          <w:sz w:val="32"/>
+          <w:szCs w:val="32"/>
+          <w:lang w:val="en-US"/>
+        </w:rPr>
+      </w:pPr>
+      <w:r>
+        <w:rPr>
+          <w:rFonts w:ascii="Times New Roman" w:hAnsi="Times New Roman" w:cs="Times New Roman"/>
+          <w:sz w:val="32"/>
+          <w:szCs w:val="32"/>
+          <w:lang w:val="en-US"/>
+        </w:rPr>
+        <w:t>There are 4</w:t>
+      </w:r>
+      <w:r>
+        <w:rPr>
+          <w:rFonts w:ascii="Times New Roman" w:hAnsi="Times New Roman" w:cs="Times New Roman"/>
+          <w:sz w:val="32"/>
+          <w:szCs w:val="32"/>
+          <w:lang w:val="en-US"/>
+        </w:rPr>
+        <w:t xml:space="preserve"> buttons:</w:t>
       </w:r>
     </w:p>
     <w:p>
@@ -287,354 +1000,7 @@
           <w:ilvl w:val="0"/>
           <w:numId w:val="7"/>
         </w:numPr>
-        <w:jc w:val="both"/>
-        <w:rPr>
-          <w:rFonts w:ascii="Times New Roman" w:hAnsi="Times New Roman" w:cs="Times New Roman"/>
-          <w:sz w:val="32"/>
-          <w:szCs w:val="32"/>
-          <w:lang w:val="en-US"/>
-        </w:rPr>
-      </w:pPr>
-      <w:r>
-        <w:rPr>
-          <w:rFonts w:ascii="Times New Roman" w:hAnsi="Times New Roman" w:cs="Times New Roman"/>
-          <w:sz w:val="32"/>
-          <w:szCs w:val="32"/>
-          <w:lang w:val="en-US"/>
-        </w:rPr>
-        <w:t>Holes and monsters.</w:t>
-      </w:r>
-    </w:p>
-    <w:p>
-      <w:pPr>
-        <w:ind w:left="360"/>
-        <w:jc w:val="both"/>
-        <w:rPr>
-          <w:rFonts w:ascii="Times New Roman" w:hAnsi="Times New Roman" w:cs="Times New Roman"/>
-          <w:sz w:val="32"/>
-          <w:szCs w:val="32"/>
-          <w:lang w:val="en-US"/>
-        </w:rPr>
-      </w:pPr>
-      <w:r>
-        <w:rPr>
-          <w:rFonts w:ascii="Times New Roman" w:hAnsi="Times New Roman" w:cs="Times New Roman"/>
-          <w:sz w:val="32"/>
-          <w:szCs w:val="32"/>
-          <w:lang w:val="en-US"/>
-        </w:rPr>
-        <w:t xml:space="preserve">Mario dies if he falls in a hole or he would be bitten by a monster. When Mario dies </w:t>
-      </w:r>
-      <w:r>
-        <w:rPr>
-          <w:rFonts w:ascii="Times New Roman" w:hAnsi="Times New Roman" w:cs="Times New Roman"/>
-          <w:sz w:val="32"/>
-          <w:szCs w:val="32"/>
-          <w:lang w:val="en-US"/>
-        </w:rPr>
-        <w:t xml:space="preserve">the </w:t>
-      </w:r>
-      <w:r>
-        <w:rPr>
-          <w:rFonts w:ascii="Times New Roman" w:hAnsi="Times New Roman" w:cs="Times New Roman"/>
-          <w:sz w:val="32"/>
-          <w:szCs w:val="32"/>
-          <w:lang w:val="en-US"/>
-        </w:rPr>
-        <w:t>level restarts.</w:t>
-      </w:r>
-    </w:p>
-    <w:p>
-      <w:pPr>
-        <w:pStyle w:val="a3"/>
-        <w:numPr>
-          <w:ilvl w:val="0"/>
-          <w:numId w:val="7"/>
-        </w:numPr>
-        <w:jc w:val="both"/>
-        <w:rPr>
-          <w:rFonts w:ascii="Times New Roman" w:hAnsi="Times New Roman" w:cs="Times New Roman"/>
-          <w:sz w:val="32"/>
-          <w:szCs w:val="32"/>
-          <w:lang w:val="en-US"/>
-        </w:rPr>
-      </w:pPr>
-      <w:r>
-        <w:rPr>
-          <w:rFonts w:ascii="Times New Roman" w:hAnsi="Times New Roman" w:cs="Times New Roman"/>
-          <w:sz w:val="32"/>
-          <w:szCs w:val="32"/>
-          <w:lang w:val="en-US"/>
-        </w:rPr>
-        <w:t>Coins.</w:t>
-      </w:r>
-    </w:p>
-    <w:p>
-      <w:pPr>
-        <w:ind w:left="360"/>
-        <w:jc w:val="both"/>
-        <w:rPr>
-          <w:rFonts w:ascii="Times New Roman" w:hAnsi="Times New Roman" w:cs="Times New Roman"/>
-          <w:sz w:val="32"/>
-          <w:szCs w:val="32"/>
-          <w:lang w:val="en-US"/>
-        </w:rPr>
-      </w:pPr>
-      <w:r>
-        <w:rPr>
-          <w:rFonts w:ascii="Times New Roman" w:hAnsi="Times New Roman" w:cs="Times New Roman"/>
-          <w:sz w:val="32"/>
-          <w:szCs w:val="32"/>
-          <w:lang w:val="en-US"/>
-        </w:rPr>
-        <w:t>Mario can pick up</w:t>
-      </w:r>
-      <w:r>
-        <w:rPr>
-          <w:rFonts w:ascii="Times New Roman" w:hAnsi="Times New Roman" w:cs="Times New Roman"/>
-          <w:sz w:val="32"/>
-          <w:szCs w:val="32"/>
-          <w:lang w:val="en-US"/>
-        </w:rPr>
-        <w:t xml:space="preserve"> it</w:t>
-      </w:r>
-      <w:r>
-        <w:rPr>
-          <w:rFonts w:ascii="Times New Roman" w:hAnsi="Times New Roman" w:cs="Times New Roman"/>
-          <w:sz w:val="32"/>
-          <w:szCs w:val="32"/>
-          <w:lang w:val="en-US"/>
-        </w:rPr>
-        <w:t>. Between levels Mario can spend it in shop.</w:t>
-      </w:r>
-    </w:p>
-    <w:p>
-      <w:pPr>
-        <w:jc w:val="both"/>
-        <w:rPr>
-          <w:rFonts w:ascii="Times New Roman" w:hAnsi="Times New Roman" w:cs="Times New Roman"/>
-          <w:sz w:val="32"/>
-          <w:szCs w:val="32"/>
-          <w:lang w:val="en-US"/>
-        </w:rPr>
-      </w:pPr>
-    </w:p>
-    <w:p>
-      <w:pPr>
-        <w:jc w:val="both"/>
-        <w:rPr>
-          <w:rFonts w:ascii="Times New Roman" w:hAnsi="Times New Roman" w:cs="Times New Roman"/>
-          <w:sz w:val="32"/>
-          <w:szCs w:val="32"/>
-          <w:lang w:val="en-US"/>
-        </w:rPr>
-      </w:pPr>
-    </w:p>
-    <w:p>
-      <w:pPr>
-        <w:pStyle w:val="a3"/>
-        <w:numPr>
-          <w:ilvl w:val="0"/>
-          <w:numId w:val="9"/>
-        </w:numPr>
-        <w:rPr>
-          <w:rFonts w:ascii="Times New Roman" w:hAnsi="Times New Roman" w:cs="Times New Roman"/>
-          <w:sz w:val="32"/>
-          <w:szCs w:val="32"/>
-          <w:lang w:val="en-US"/>
-        </w:rPr>
-      </w:pPr>
-      <w:r>
-        <w:rPr>
-          <w:rFonts w:ascii="Times New Roman" w:hAnsi="Times New Roman" w:cs="Times New Roman"/>
-          <w:sz w:val="32"/>
-          <w:szCs w:val="32"/>
-          <w:lang w:val="en-US"/>
-        </w:rPr>
-        <w:t>Interface</w:t>
-      </w:r>
-    </w:p>
-    <w:p>
-      <w:pPr>
-        <w:rPr>
-          <w:rFonts w:ascii="Times New Roman" w:hAnsi="Times New Roman" w:cs="Times New Roman"/>
-          <w:sz w:val="32"/>
-          <w:szCs w:val="32"/>
-          <w:lang w:val="en-US"/>
-        </w:rPr>
-      </w:pPr>
-    </w:p>
-    <w:p>
-      <w:pPr>
-        <w:pStyle w:val="a3"/>
-        <w:numPr>
-          <w:ilvl w:val="0"/>
-          <w:numId w:val="4"/>
-        </w:numPr>
-        <w:rPr>
-          <w:rFonts w:ascii="Times New Roman" w:hAnsi="Times New Roman" w:cs="Times New Roman"/>
-          <w:sz w:val="32"/>
-          <w:szCs w:val="32"/>
-          <w:lang w:val="en-US"/>
-        </w:rPr>
-      </w:pPr>
-      <w:bookmarkStart w:id="0" w:name="_GoBack"/>
-      <w:bookmarkEnd w:id="0"/>
-      <w:r>
-        <w:rPr>
-          <w:rFonts w:ascii="Times New Roman" w:hAnsi="Times New Roman" w:cs="Times New Roman"/>
-          <w:sz w:val="32"/>
-          <w:szCs w:val="32"/>
-          <w:lang w:val="en-US"/>
-        </w:rPr>
-        <w:t>In a level</w:t>
-      </w:r>
-    </w:p>
-    <w:p>
-      <w:pPr>
-        <w:rPr>
-          <w:rFonts w:ascii="Times New Roman" w:hAnsi="Times New Roman" w:cs="Times New Roman"/>
-          <w:sz w:val="32"/>
-          <w:szCs w:val="32"/>
-          <w:lang w:val="en-US"/>
-        </w:rPr>
-      </w:pPr>
-      <w:r>
-        <w:rPr>
-          <w:rFonts w:ascii="Times New Roman" w:hAnsi="Times New Roman" w:cs="Times New Roman"/>
-          <w:sz w:val="32"/>
-          <w:szCs w:val="32"/>
-          <w:lang w:val="en-US"/>
-        </w:rPr>
-        <w:t>There is</w:t>
-      </w:r>
-      <w:r>
-        <w:rPr>
-          <w:rFonts w:ascii="Times New Roman" w:hAnsi="Times New Roman" w:cs="Times New Roman"/>
-          <w:sz w:val="32"/>
-          <w:szCs w:val="32"/>
-          <w:lang w:val="en-US"/>
-        </w:rPr>
-        <w:t xml:space="preserve"> a</w:t>
-      </w:r>
-      <w:r>
-        <w:rPr>
-          <w:rFonts w:ascii="Times New Roman" w:hAnsi="Times New Roman" w:cs="Times New Roman"/>
-          <w:sz w:val="32"/>
-          <w:szCs w:val="32"/>
-          <w:lang w:val="en-US"/>
-        </w:rPr>
-        <w:t xml:space="preserve"> label ‘Menu’. When you clicking it</w:t>
-      </w:r>
-      <w:r>
-        <w:rPr>
-          <w:rFonts w:ascii="Times New Roman" w:hAnsi="Times New Roman" w:cs="Times New Roman"/>
-          <w:sz w:val="32"/>
-          <w:szCs w:val="32"/>
-          <w:lang w:val="en-US"/>
-        </w:rPr>
-        <w:t xml:space="preserve"> Game</w:t>
-      </w:r>
-      <w:r>
-        <w:rPr>
-          <w:rFonts w:ascii="Times New Roman" w:hAnsi="Times New Roman" w:cs="Times New Roman"/>
-          <w:sz w:val="32"/>
-          <w:szCs w:val="32"/>
-          <w:lang w:val="en-US"/>
-        </w:rPr>
-        <w:t xml:space="preserve"> </w:t>
-      </w:r>
-      <w:r>
-        <w:rPr>
-          <w:rFonts w:ascii="Times New Roman" w:hAnsi="Times New Roman" w:cs="Times New Roman"/>
-          <w:sz w:val="32"/>
-          <w:szCs w:val="32"/>
-          <w:lang w:val="en-US"/>
-        </w:rPr>
-        <w:t>m</w:t>
-      </w:r>
-      <w:r>
-        <w:rPr>
-          <w:rFonts w:ascii="Times New Roman" w:hAnsi="Times New Roman" w:cs="Times New Roman"/>
-          <w:sz w:val="32"/>
-          <w:szCs w:val="32"/>
-          <w:lang w:val="en-US"/>
-        </w:rPr>
-        <w:t>enu opens.</w:t>
-      </w:r>
-    </w:p>
-    <w:p>
-      <w:pPr>
-        <w:rPr>
-          <w:rFonts w:ascii="Times New Roman" w:hAnsi="Times New Roman" w:cs="Times New Roman"/>
-          <w:sz w:val="32"/>
-          <w:szCs w:val="32"/>
-          <w:lang w:val="en-US"/>
-        </w:rPr>
-      </w:pPr>
-    </w:p>
-    <w:p>
-      <w:pPr>
-        <w:pStyle w:val="a3"/>
-        <w:numPr>
-          <w:ilvl w:val="0"/>
-          <w:numId w:val="4"/>
-        </w:numPr>
-        <w:rPr>
-          <w:rFonts w:ascii="Times New Roman" w:hAnsi="Times New Roman" w:cs="Times New Roman"/>
-          <w:sz w:val="32"/>
-          <w:szCs w:val="32"/>
-          <w:lang w:val="en-US"/>
-        </w:rPr>
-      </w:pPr>
-      <w:r>
-        <w:rPr>
-          <w:rFonts w:ascii="Times New Roman" w:hAnsi="Times New Roman" w:cs="Times New Roman"/>
-          <w:sz w:val="32"/>
-          <w:szCs w:val="32"/>
-          <w:lang w:val="en-US"/>
-        </w:rPr>
-        <w:t>In the</w:t>
-      </w:r>
-      <w:r>
-        <w:rPr>
-          <w:rFonts w:ascii="Times New Roman" w:hAnsi="Times New Roman" w:cs="Times New Roman"/>
-          <w:sz w:val="32"/>
-          <w:szCs w:val="32"/>
-          <w:lang w:val="en-US"/>
-        </w:rPr>
-        <w:t xml:space="preserve"> Game</w:t>
-      </w:r>
-      <w:r>
-        <w:rPr>
-          <w:rFonts w:ascii="Times New Roman" w:hAnsi="Times New Roman" w:cs="Times New Roman"/>
-          <w:sz w:val="32"/>
-          <w:szCs w:val="32"/>
-          <w:lang w:val="en-US"/>
-        </w:rPr>
-        <w:t xml:space="preserve"> </w:t>
-      </w:r>
-      <w:r>
-        <w:rPr>
-          <w:rFonts w:ascii="Times New Roman" w:hAnsi="Times New Roman" w:cs="Times New Roman"/>
-          <w:sz w:val="32"/>
-          <w:szCs w:val="32"/>
-          <w:lang w:val="en-US"/>
-        </w:rPr>
-        <w:t>m</w:t>
-      </w:r>
-      <w:r>
-        <w:rPr>
-          <w:rFonts w:ascii="Times New Roman" w:hAnsi="Times New Roman" w:cs="Times New Roman"/>
-          <w:sz w:val="32"/>
-          <w:szCs w:val="32"/>
-          <w:lang w:val="en-US"/>
-        </w:rPr>
-        <w:t>enu</w:t>
-      </w:r>
-    </w:p>
-    <w:p>
-      <w:pPr>
+        <w:spacing w:line="240" w:lineRule="auto"/>
         <w:rPr>
           <w:rFonts w:ascii="Times New Roman" w:hAnsi="Times New Roman" w:cs="Times New Roman"/>
           <w:sz w:val="32"/>
@@ -650,44 +1016,52 @@
           <w:lang w:val="en-US"/>
         </w:rPr>
         <w:lastRenderedPageBreak/>
-        <w:t>Not fullscreen.</w:t>
-      </w:r>
-    </w:p>
-    <w:p>
-      <w:pPr>
-        <w:rPr>
-          <w:rFonts w:ascii="Times New Roman" w:hAnsi="Times New Roman" w:cs="Times New Roman"/>
-          <w:sz w:val="32"/>
-          <w:szCs w:val="32"/>
-          <w:lang w:val="en-US"/>
-        </w:rPr>
-      </w:pPr>
-      <w:r>
-        <w:rPr>
-          <w:rFonts w:ascii="Times New Roman" w:hAnsi="Times New Roman" w:cs="Times New Roman"/>
-          <w:sz w:val="32"/>
-          <w:szCs w:val="32"/>
-          <w:lang w:val="en-US"/>
-        </w:rPr>
-        <w:t>There is a cross in right up corner. When you clicking it Game menu quits and you continue level from</w:t>
-      </w:r>
-      <w:r>
-        <w:rPr>
-          <w:rFonts w:ascii="Times New Roman" w:hAnsi="Times New Roman" w:cs="Times New Roman"/>
-          <w:sz w:val="32"/>
-          <w:szCs w:val="32"/>
-          <w:lang w:val="en-US"/>
-        </w:rPr>
-        <w:t xml:space="preserve"> the moment</w:t>
-      </w:r>
-      <w:r>
-        <w:rPr>
-          <w:rFonts w:ascii="Times New Roman" w:hAnsi="Times New Roman" w:cs="Times New Roman"/>
-          <w:sz w:val="32"/>
-          <w:szCs w:val="32"/>
-          <w:lang w:val="en-US"/>
-        </w:rPr>
-        <w:t xml:space="preserve"> whe</w:t>
+        <w:t>‘</w:t>
+      </w:r>
+      <w:r>
+        <w:rPr>
+          <w:rFonts w:ascii="Times New Roman" w:hAnsi="Times New Roman" w:cs="Times New Roman"/>
+          <w:sz w:val="32"/>
+          <w:szCs w:val="32"/>
+          <w:lang w:val="en-US"/>
+        </w:rPr>
+        <w:t>Restart</w:t>
+      </w:r>
+      <w:r>
+        <w:rPr>
+          <w:rFonts w:ascii="Times New Roman" w:hAnsi="Times New Roman" w:cs="Times New Roman"/>
+          <w:sz w:val="32"/>
+          <w:szCs w:val="32"/>
+          <w:lang w:val="en-US"/>
+        </w:rPr>
+        <w:t xml:space="preserve">: you start </w:t>
+      </w:r>
+      <w:r>
+        <w:rPr>
+          <w:rFonts w:ascii="Times New Roman" w:hAnsi="Times New Roman" w:cs="Times New Roman"/>
+          <w:sz w:val="32"/>
+          <w:szCs w:val="32"/>
+          <w:lang w:val="en-US"/>
+        </w:rPr>
+        <w:t>current level</w:t>
+      </w:r>
+      <w:r>
+        <w:rPr>
+          <w:rFonts w:ascii="Times New Roman" w:hAnsi="Times New Roman" w:cs="Times New Roman"/>
+          <w:sz w:val="32"/>
+          <w:szCs w:val="32"/>
+          <w:lang w:val="en-US"/>
+        </w:rPr>
+        <w:t xml:space="preserve"> (from</w:t>
+      </w:r>
+      <w:r>
+        <w:rPr>
+          <w:rFonts w:ascii="Times New Roman" w:hAnsi="Times New Roman" w:cs="Times New Roman"/>
+          <w:sz w:val="32"/>
+          <w:szCs w:val="32"/>
+          <w:lang w:val="en-US"/>
+        </w:rPr>
+        <w:t xml:space="preserve"> the begin</w:t>
       </w:r>
       <w:r>
         <w:rPr>
@@ -705,44 +1079,25 @@
           <w:szCs w:val="32"/>
           <w:lang w:val="en-US"/>
         </w:rPr>
-        <w:t xml:space="preserve"> you</w:t>
-      </w:r>
-      <w:r>
-        <w:rPr>
-          <w:rFonts w:ascii="Times New Roman" w:hAnsi="Times New Roman" w:cs="Times New Roman"/>
-          <w:sz w:val="32"/>
-          <w:szCs w:val="32"/>
-          <w:lang w:val="en-US"/>
-        </w:rPr>
-        <w:t xml:space="preserve"> open Game menu.</w:t>
-      </w:r>
-    </w:p>
-    <w:p>
-      <w:pPr>
-        <w:rPr>
-          <w:rFonts w:ascii="Times New Roman" w:hAnsi="Times New Roman" w:cs="Times New Roman"/>
-          <w:sz w:val="32"/>
-          <w:szCs w:val="32"/>
-          <w:lang w:val="en-US"/>
-        </w:rPr>
-      </w:pPr>
-      <w:r>
-        <w:rPr>
-          <w:rFonts w:ascii="Times New Roman" w:hAnsi="Times New Roman" w:cs="Times New Roman"/>
-          <w:sz w:val="32"/>
-          <w:szCs w:val="32"/>
-          <w:lang w:val="en-US"/>
-        </w:rPr>
-        <w:t>There are 4</w:t>
-      </w:r>
-      <w:r>
-        <w:rPr>
-          <w:rFonts w:ascii="Times New Roman" w:hAnsi="Times New Roman" w:cs="Times New Roman"/>
-          <w:sz w:val="32"/>
-          <w:szCs w:val="32"/>
-          <w:lang w:val="en-US"/>
-        </w:rPr>
-        <w:t xml:space="preserve"> buttons:</w:t>
+        <w:t>ing</w:t>
+      </w:r>
+      <w:r>
+        <w:rPr>
+          <w:rFonts w:ascii="Times New Roman" w:hAnsi="Times New Roman" w:cs="Times New Roman"/>
+          <w:sz w:val="32"/>
+          <w:szCs w:val="32"/>
+          <w:lang w:val="en-US"/>
+        </w:rPr>
+        <w:t>)</w:t>
+      </w:r>
+      <w:r>
+        <w:rPr>
+          <w:rFonts w:ascii="Times New Roman" w:hAnsi="Times New Roman" w:cs="Times New Roman"/>
+          <w:sz w:val="32"/>
+          <w:szCs w:val="32"/>
+          <w:lang w:val="en-US"/>
+        </w:rPr>
+        <w:t>.</w:t>
       </w:r>
     </w:p>
     <w:p>
@@ -752,21 +1107,59 @@
           <w:ilvl w:val="0"/>
           <w:numId w:val="3"/>
         </w:numPr>
-        <w:rPr>
-          <w:rFonts w:ascii="Times New Roman" w:hAnsi="Times New Roman" w:cs="Times New Roman"/>
-          <w:sz w:val="32"/>
-          <w:szCs w:val="32"/>
-          <w:lang w:val="en-US"/>
-        </w:rPr>
-      </w:pPr>
-      <w:r>
-        <w:rPr>
-          <w:rFonts w:ascii="Times New Roman" w:hAnsi="Times New Roman" w:cs="Times New Roman"/>
-          <w:sz w:val="32"/>
-          <w:szCs w:val="32"/>
-          <w:lang w:val="en-US"/>
-        </w:rPr>
-        <w:t>‘Start’: you start the first level.</w:t>
+        <w:spacing w:line="240" w:lineRule="auto"/>
+        <w:ind w:left="1080"/>
+        <w:rPr>
+          <w:rFonts w:ascii="Times New Roman" w:hAnsi="Times New Roman" w:cs="Times New Roman"/>
+          <w:sz w:val="32"/>
+          <w:szCs w:val="32"/>
+          <w:lang w:val="en-US"/>
+        </w:rPr>
+      </w:pPr>
+      <w:r>
+        <w:rPr>
+          <w:rFonts w:ascii="Times New Roman" w:hAnsi="Times New Roman" w:cs="Times New Roman"/>
+          <w:sz w:val="32"/>
+          <w:szCs w:val="32"/>
+          <w:lang w:val="en-US"/>
+        </w:rPr>
+        <w:t>‘Settings’</w:t>
+      </w:r>
+      <w:r>
+        <w:rPr>
+          <w:rFonts w:ascii="Times New Roman" w:hAnsi="Times New Roman" w:cs="Times New Roman"/>
+          <w:sz w:val="32"/>
+          <w:szCs w:val="32"/>
+          <w:lang w:val="en-US"/>
+        </w:rPr>
+        <w:t xml:space="preserve"> (future)</w:t>
+      </w:r>
+      <w:r>
+        <w:rPr>
+          <w:rFonts w:ascii="Times New Roman" w:hAnsi="Times New Roman" w:cs="Times New Roman"/>
+          <w:sz w:val="32"/>
+          <w:szCs w:val="32"/>
+          <w:lang w:val="en-US"/>
+        </w:rPr>
+        <w:t xml:space="preserve">: you </w:t>
+      </w:r>
+      <w:r>
+        <w:rPr>
+          <w:rFonts w:ascii="Times New Roman" w:hAnsi="Times New Roman" w:cs="Times New Roman"/>
+          <w:sz w:val="32"/>
+          <w:szCs w:val="32"/>
+          <w:lang w:val="en-US"/>
+        </w:rPr>
+        <w:t>open S</w:t>
+      </w:r>
+      <w:r>
+        <w:rPr>
+          <w:rFonts w:ascii="Times New Roman" w:hAnsi="Times New Roman" w:cs="Times New Roman"/>
+          <w:sz w:val="32"/>
+          <w:szCs w:val="32"/>
+          <w:lang w:val="en-US"/>
+        </w:rPr>
+        <w:t>ettings menu.</w:t>
       </w:r>
     </w:p>
     <w:p>
@@ -776,117 +1169,8 @@
           <w:ilvl w:val="0"/>
           <w:numId w:val="3"/>
         </w:numPr>
-        <w:rPr>
-          <w:rFonts w:ascii="Times New Roman" w:hAnsi="Times New Roman" w:cs="Times New Roman"/>
-          <w:sz w:val="32"/>
-          <w:szCs w:val="32"/>
-          <w:lang w:val="en-US"/>
-        </w:rPr>
-      </w:pPr>
-      <w:r>
-        <w:rPr>
-          <w:rFonts w:ascii="Times New Roman" w:hAnsi="Times New Roman" w:cs="Times New Roman"/>
-          <w:sz w:val="32"/>
-          <w:szCs w:val="32"/>
-          <w:lang w:val="en-US"/>
-        </w:rPr>
-        <w:t>‘</w:t>
-      </w:r>
-      <w:r>
-        <w:rPr>
-          <w:rFonts w:ascii="Times New Roman" w:hAnsi="Times New Roman" w:cs="Times New Roman"/>
-          <w:sz w:val="32"/>
-          <w:szCs w:val="32"/>
-          <w:lang w:val="en-US"/>
-        </w:rPr>
-        <w:t>Restart</w:t>
-      </w:r>
-      <w:r>
-        <w:rPr>
-          <w:rFonts w:ascii="Times New Roman" w:hAnsi="Times New Roman" w:cs="Times New Roman"/>
-          <w:sz w:val="32"/>
-          <w:szCs w:val="32"/>
-          <w:lang w:val="en-US"/>
-        </w:rPr>
-        <w:t xml:space="preserve">: you start </w:t>
-      </w:r>
-      <w:r>
-        <w:rPr>
-          <w:rFonts w:ascii="Times New Roman" w:hAnsi="Times New Roman" w:cs="Times New Roman"/>
-          <w:sz w:val="32"/>
-          <w:szCs w:val="32"/>
-          <w:lang w:val="en-US"/>
-        </w:rPr>
-        <w:t>current level</w:t>
-      </w:r>
-      <w:r>
-        <w:rPr>
-          <w:rFonts w:ascii="Times New Roman" w:hAnsi="Times New Roman" w:cs="Times New Roman"/>
-          <w:sz w:val="32"/>
-          <w:szCs w:val="32"/>
-          <w:lang w:val="en-US"/>
-        </w:rPr>
-        <w:t xml:space="preserve"> (from start)</w:t>
-      </w:r>
-      <w:r>
-        <w:rPr>
-          <w:rFonts w:ascii="Times New Roman" w:hAnsi="Times New Roman" w:cs="Times New Roman"/>
-          <w:sz w:val="32"/>
-          <w:szCs w:val="32"/>
-          <w:lang w:val="en-US"/>
-        </w:rPr>
-        <w:t>.</w:t>
-      </w:r>
-    </w:p>
-    <w:p>
-      <w:pPr>
-        <w:pStyle w:val="a3"/>
-        <w:numPr>
-          <w:ilvl w:val="0"/>
-          <w:numId w:val="3"/>
-        </w:numPr>
-        <w:rPr>
-          <w:rFonts w:ascii="Times New Roman" w:hAnsi="Times New Roman" w:cs="Times New Roman"/>
-          <w:sz w:val="32"/>
-          <w:szCs w:val="32"/>
-          <w:lang w:val="en-US"/>
-        </w:rPr>
-      </w:pPr>
-      <w:r>
-        <w:rPr>
-          <w:rFonts w:ascii="Times New Roman" w:hAnsi="Times New Roman" w:cs="Times New Roman"/>
-          <w:sz w:val="32"/>
-          <w:szCs w:val="32"/>
-          <w:lang w:val="en-US"/>
-        </w:rPr>
-        <w:t xml:space="preserve">‘Settings’: you </w:t>
-      </w:r>
-      <w:r>
-        <w:rPr>
-          <w:rFonts w:ascii="Times New Roman" w:hAnsi="Times New Roman" w:cs="Times New Roman"/>
-          <w:sz w:val="32"/>
-          <w:szCs w:val="32"/>
-          <w:lang w:val="en-US"/>
-        </w:rPr>
-        <w:t>open S</w:t>
-      </w:r>
-      <w:r>
-        <w:rPr>
-          <w:rFonts w:ascii="Times New Roman" w:hAnsi="Times New Roman" w:cs="Times New Roman"/>
-          <w:sz w:val="32"/>
-          <w:szCs w:val="32"/>
-          <w:lang w:val="en-US"/>
-        </w:rPr>
-        <w:t>ettings menu.</w:t>
-      </w:r>
-    </w:p>
-    <w:p>
-      <w:pPr>
-        <w:pStyle w:val="a3"/>
-        <w:numPr>
-          <w:ilvl w:val="0"/>
-          <w:numId w:val="3"/>
-        </w:numPr>
+        <w:spacing w:line="240" w:lineRule="auto"/>
+        <w:ind w:left="1080"/>
         <w:rPr>
           <w:rFonts w:ascii="Times New Roman" w:hAnsi="Times New Roman" w:cs="Times New Roman"/>
           <w:sz w:val="32"/>
@@ -906,31 +1190,19 @@
     </w:p>
     <w:p>
       <w:pPr>
-        <w:rPr>
-          <w:rFonts w:ascii="Times New Roman" w:hAnsi="Times New Roman" w:cs="Times New Roman"/>
-          <w:sz w:val="32"/>
-          <w:szCs w:val="32"/>
-          <w:lang w:val="en-US"/>
-        </w:rPr>
-      </w:pPr>
-    </w:p>
-    <w:p>
-      <w:pPr>
-        <w:pStyle w:val="a3"/>
-        <w:numPr>
-          <w:ilvl w:val="0"/>
-          <w:numId w:val="4"/>
-        </w:numPr>
-        <w:rPr>
-          <w:rFonts w:ascii="Times New Roman" w:hAnsi="Times New Roman" w:cs="Times New Roman"/>
-          <w:sz w:val="32"/>
-          <w:szCs w:val="32"/>
-          <w:lang w:val="en-US"/>
-        </w:rPr>
-      </w:pPr>
-      <w:r>
-        <w:rPr>
-          <w:rFonts w:ascii="Times New Roman" w:hAnsi="Times New Roman" w:cs="Times New Roman"/>
+        <w:spacing w:line="240" w:lineRule="auto"/>
+        <w:rPr>
+          <w:rFonts w:ascii="Times New Roman" w:hAnsi="Times New Roman" w:cs="Times New Roman"/>
+          <w:i/>
+          <w:sz w:val="32"/>
+          <w:szCs w:val="32"/>
+          <w:lang w:val="en-US"/>
+        </w:rPr>
+      </w:pPr>
+      <w:r>
+        <w:rPr>
+          <w:rFonts w:ascii="Times New Roman" w:hAnsi="Times New Roman" w:cs="Times New Roman"/>
+          <w:i/>
           <w:sz w:val="32"/>
           <w:szCs w:val="32"/>
           <w:lang w:val="en-US"/>
@@ -940,6 +1212,17 @@
       <w:r>
         <w:rPr>
           <w:rFonts w:ascii="Times New Roman" w:hAnsi="Times New Roman" w:cs="Times New Roman"/>
+          <w:i/>
+          <w:sz w:val="32"/>
+          <w:szCs w:val="32"/>
+          <w:lang w:val="en-US"/>
+        </w:rPr>
+        <w:t>:</w:t>
+      </w:r>
+      <w:r>
+        <w:rPr>
+          <w:rFonts w:ascii="Times New Roman" w:hAnsi="Times New Roman" w:cs="Times New Roman"/>
+          <w:i/>
           <w:sz w:val="32"/>
           <w:szCs w:val="32"/>
           <w:lang w:val="en-US"/>
@@ -949,6 +1232,8 @@
     </w:p>
     <w:p>
       <w:pPr>
+        <w:spacing w:after="0" w:line="240" w:lineRule="auto"/>
+        <w:ind w:firstLine="360"/>
         <w:rPr>
           <w:rFonts w:ascii="Times New Roman" w:hAnsi="Times New Roman" w:cs="Times New Roman"/>
           <w:sz w:val="32"/>
@@ -968,6 +1253,8 @@
     </w:p>
     <w:p>
       <w:pPr>
+        <w:spacing w:line="240" w:lineRule="auto"/>
+        <w:ind w:firstLine="360"/>
         <w:rPr>
           <w:rFonts w:ascii="Times New Roman" w:hAnsi="Times New Roman" w:cs="Times New Roman"/>
           <w:sz w:val="32"/>
@@ -992,6 +1279,8 @@
           <w:ilvl w:val="0"/>
           <w:numId w:val="10"/>
         </w:numPr>
+        <w:spacing w:line="240" w:lineRule="auto"/>
+        <w:ind w:left="1068"/>
         <w:rPr>
           <w:rFonts w:ascii="Times New Roman" w:hAnsi="Times New Roman" w:cs="Times New Roman"/>
           <w:sz w:val="32"/>
@@ -1016,6 +1305,8 @@
           <w:ilvl w:val="0"/>
           <w:numId w:val="10"/>
         </w:numPr>
+        <w:spacing w:line="240" w:lineRule="auto"/>
+        <w:ind w:left="1068"/>
         <w:rPr>
           <w:rFonts w:ascii="Times New Roman" w:hAnsi="Times New Roman" w:cs="Times New Roman"/>
           <w:sz w:val="32"/>
@@ -1040,21 +1331,41 @@
           <w:ilvl w:val="0"/>
           <w:numId w:val="10"/>
         </w:numPr>
-        <w:rPr>
-          <w:rFonts w:ascii="Times New Roman" w:hAnsi="Times New Roman" w:cs="Times New Roman"/>
-          <w:sz w:val="32"/>
-          <w:szCs w:val="32"/>
-          <w:lang w:val="en-US"/>
-        </w:rPr>
-      </w:pPr>
-      <w:r>
-        <w:rPr>
-          <w:rFonts w:ascii="Times New Roman" w:hAnsi="Times New Roman" w:cs="Times New Roman"/>
-          <w:sz w:val="32"/>
-          <w:szCs w:val="32"/>
-          <w:lang w:val="en-US"/>
-        </w:rPr>
-        <w:t>‘Settings’: you open Settings menu.</w:t>
+        <w:spacing w:line="240" w:lineRule="auto"/>
+        <w:ind w:left="1068"/>
+        <w:rPr>
+          <w:rFonts w:ascii="Times New Roman" w:hAnsi="Times New Roman" w:cs="Times New Roman"/>
+          <w:sz w:val="32"/>
+          <w:szCs w:val="32"/>
+          <w:lang w:val="en-US"/>
+        </w:rPr>
+      </w:pPr>
+      <w:r>
+        <w:rPr>
+          <w:rFonts w:ascii="Times New Roman" w:hAnsi="Times New Roman" w:cs="Times New Roman"/>
+          <w:sz w:val="32"/>
+          <w:szCs w:val="32"/>
+          <w:lang w:val="en-US"/>
+        </w:rPr>
+        <w:t>‘Settings’</w:t>
+      </w:r>
+      <w:r>
+        <w:rPr>
+          <w:rFonts w:ascii="Times New Roman" w:hAnsi="Times New Roman" w:cs="Times New Roman"/>
+          <w:sz w:val="32"/>
+          <w:szCs w:val="32"/>
+          <w:lang w:val="en-US"/>
+        </w:rPr>
+        <w:t xml:space="preserve"> (future)</w:t>
+      </w:r>
+      <w:r>
+        <w:rPr>
+          <w:rFonts w:ascii="Times New Roman" w:hAnsi="Times New Roman" w:cs="Times New Roman"/>
+          <w:sz w:val="32"/>
+          <w:szCs w:val="32"/>
+          <w:lang w:val="en-US"/>
+        </w:rPr>
+        <w:t>: you open Settings menu.</w:t>
       </w:r>
     </w:p>
     <w:p>
@@ -1064,35 +1375,37 @@
           <w:ilvl w:val="0"/>
           <w:numId w:val="10"/>
         </w:numPr>
-        <w:rPr>
-          <w:rFonts w:ascii="Times New Roman" w:hAnsi="Times New Roman" w:cs="Times New Roman"/>
-          <w:sz w:val="32"/>
-          <w:szCs w:val="32"/>
-          <w:lang w:val="en-US"/>
-        </w:rPr>
-      </w:pPr>
-      <w:r>
-        <w:rPr>
-          <w:rFonts w:ascii="Times New Roman" w:hAnsi="Times New Roman" w:cs="Times New Roman"/>
-          <w:sz w:val="32"/>
-          <w:szCs w:val="32"/>
-          <w:lang w:val="en-US"/>
-        </w:rPr>
-        <w:t>‘Quit’: quit the game.</w:t>
-      </w:r>
-    </w:p>
-    <w:p>
-      <w:pPr>
-        <w:rPr>
-          <w:rFonts w:ascii="Times New Roman" w:hAnsi="Times New Roman" w:cs="Times New Roman"/>
-          <w:sz w:val="32"/>
-          <w:szCs w:val="32"/>
-          <w:lang w:val="en-US"/>
-        </w:rPr>
-      </w:pPr>
-    </w:p>
-    <w:p>
-      <w:pPr>
+        <w:spacing w:line="240" w:lineRule="auto"/>
+        <w:ind w:left="1068"/>
+        <w:rPr>
+          <w:rFonts w:ascii="Times New Roman" w:hAnsi="Times New Roman" w:cs="Times New Roman"/>
+          <w:sz w:val="32"/>
+          <w:szCs w:val="32"/>
+          <w:lang w:val="en-US"/>
+        </w:rPr>
+      </w:pPr>
+      <w:r>
+        <w:rPr>
+          <w:rFonts w:ascii="Times New Roman" w:hAnsi="Times New Roman" w:cs="Times New Roman"/>
+          <w:sz w:val="32"/>
+          <w:szCs w:val="32"/>
+          <w:lang w:val="en-US"/>
+        </w:rPr>
+        <w:t>‘Quit’: quit the game</w:t>
+      </w:r>
+      <w:r>
+        <w:rPr>
+          <w:rFonts w:ascii="Times New Roman" w:hAnsi="Times New Roman" w:cs="Times New Roman"/>
+          <w:sz w:val="32"/>
+          <w:szCs w:val="32"/>
+          <w:lang w:val="en-US"/>
+        </w:rPr>
+        <w:t>.</w:t>
+      </w:r>
+    </w:p>
+    <w:p>
+      <w:pPr>
+        <w:spacing w:line="240" w:lineRule="auto"/>
         <w:rPr>
           <w:rFonts w:ascii="Times New Roman" w:hAnsi="Times New Roman" w:cs="Times New Roman"/>
           <w:sz w:val="32"/>
@@ -1108,25 +1421,50 @@
           <w:ilvl w:val="0"/>
           <w:numId w:val="11"/>
         </w:numPr>
-        <w:rPr>
-          <w:rFonts w:ascii="Times New Roman" w:hAnsi="Times New Roman" w:cs="Times New Roman"/>
-          <w:sz w:val="32"/>
-          <w:szCs w:val="32"/>
-          <w:lang w:val="en-US"/>
-        </w:rPr>
-      </w:pPr>
-      <w:r>
-        <w:rPr>
-          <w:rFonts w:ascii="Times New Roman" w:hAnsi="Times New Roman" w:cs="Times New Roman"/>
-          <w:sz w:val="32"/>
-          <w:szCs w:val="32"/>
-          <w:lang w:val="en-US"/>
-        </w:rPr>
-        <w:t>Game logic</w:t>
-      </w:r>
-    </w:p>
-    <w:p>
-      <w:pPr>
+        <w:spacing w:line="240" w:lineRule="auto"/>
+        <w:rPr>
+          <w:rFonts w:ascii="Times New Roman" w:hAnsi="Times New Roman" w:cs="Times New Roman"/>
+          <w:b/>
+          <w:sz w:val="32"/>
+          <w:szCs w:val="32"/>
+          <w:lang w:val="en-US"/>
+        </w:rPr>
+      </w:pPr>
+      <w:r>
+        <w:rPr>
+          <w:rFonts w:ascii="Times New Roman" w:hAnsi="Times New Roman" w:cs="Times New Roman"/>
+          <w:b/>
+          <w:sz w:val="32"/>
+          <w:szCs w:val="32"/>
+          <w:lang w:val="en-US"/>
+        </w:rPr>
+        <w:t>Player</w:t>
+      </w:r>
+      <w:r>
+        <w:rPr>
+          <w:rFonts w:ascii="Times New Roman" w:hAnsi="Times New Roman" w:cs="Times New Roman"/>
+          <w:b/>
+          <w:sz w:val="32"/>
+          <w:szCs w:val="32"/>
+          <w:lang w:val="en-US"/>
+        </w:rPr>
+        <w:t>’s</w:t>
+      </w:r>
+      <w:r>
+        <w:rPr>
+          <w:rFonts w:ascii="Times New Roman" w:hAnsi="Times New Roman" w:cs="Times New Roman"/>
+          <w:b/>
+          <w:sz w:val="32"/>
+          <w:szCs w:val="32"/>
+          <w:lang w:val="en-US"/>
+        </w:rPr>
+        <w:t xml:space="preserve"> control</w:t>
+      </w:r>
+    </w:p>
+    <w:p>
+      <w:pPr>
+        <w:spacing w:line="240" w:lineRule="auto"/>
+        <w:ind w:firstLine="360"/>
         <w:rPr>
           <w:rFonts w:ascii="Times New Roman" w:hAnsi="Times New Roman" w:cs="Times New Roman"/>
           <w:sz w:val="32"/>
@@ -1169,21 +1507,40 @@
           <w:ilvl w:val="0"/>
           <w:numId w:val="12"/>
         </w:numPr>
-        <w:rPr>
-          <w:rFonts w:ascii="Times New Roman" w:hAnsi="Times New Roman" w:cs="Times New Roman"/>
-          <w:sz w:val="32"/>
-          <w:szCs w:val="32"/>
-          <w:lang w:val="en-US"/>
-        </w:rPr>
-      </w:pPr>
-      <w:r>
-        <w:rPr>
-          <w:rFonts w:ascii="Times New Roman" w:hAnsi="Times New Roman" w:cs="Times New Roman"/>
-          <w:sz w:val="32"/>
-          <w:szCs w:val="32"/>
-          <w:lang w:val="en-US"/>
-        </w:rPr>
-        <w:t>Space – Mario will jump</w:t>
+        <w:spacing w:line="240" w:lineRule="auto"/>
+        <w:rPr>
+          <w:rFonts w:ascii="Times New Roman" w:hAnsi="Times New Roman" w:cs="Times New Roman"/>
+          <w:sz w:val="32"/>
+          <w:szCs w:val="32"/>
+          <w:lang w:val="en-US"/>
+        </w:rPr>
+      </w:pPr>
+      <w:r>
+        <w:rPr>
+          <w:rFonts w:ascii="Times New Roman" w:hAnsi="Times New Roman" w:cs="Times New Roman"/>
+          <w:sz w:val="32"/>
+          <w:szCs w:val="32"/>
+          <w:lang w:val="en-US"/>
+        </w:rPr>
+        <w:t xml:space="preserve">Upper arrow </w:t>
+      </w:r>
+      <w:r>
+        <w:rPr>
+          <w:rFonts w:ascii="Times New Roman" w:hAnsi="Times New Roman" w:cs="Times New Roman"/>
+          <w:sz w:val="32"/>
+          <w:szCs w:val="32"/>
+          <w:lang w:val="en-US"/>
+        </w:rPr>
+        <w:t>– Mario will jump</w:t>
+      </w:r>
+      <w:r>
+        <w:rPr>
+          <w:rFonts w:ascii="Times New Roman" w:hAnsi="Times New Roman" w:cs="Times New Roman"/>
+          <w:sz w:val="32"/>
+          <w:szCs w:val="32"/>
+          <w:lang w:val="en-US"/>
+        </w:rPr>
+        <w:t xml:space="preserve"> up</w:t>
       </w:r>
       <w:r>
         <w:rPr>
@@ -1202,21 +1559,31 @@
           <w:ilvl w:val="0"/>
           <w:numId w:val="12"/>
         </w:numPr>
-        <w:rPr>
-          <w:rFonts w:ascii="Times New Roman" w:hAnsi="Times New Roman" w:cs="Times New Roman"/>
-          <w:sz w:val="32"/>
-          <w:szCs w:val="32"/>
-          <w:lang w:val="en-US"/>
-        </w:rPr>
-      </w:pPr>
-      <w:r>
-        <w:rPr>
-          <w:rFonts w:ascii="Times New Roman" w:hAnsi="Times New Roman" w:cs="Times New Roman"/>
-          <w:sz w:val="32"/>
-          <w:szCs w:val="32"/>
-          <w:lang w:val="en-US"/>
-        </w:rPr>
-        <w:t xml:space="preserve">Lower arrow – Mario will go </w:t>
+        <w:spacing w:line="240" w:lineRule="auto"/>
+        <w:rPr>
+          <w:rFonts w:ascii="Times New Roman" w:hAnsi="Times New Roman" w:cs="Times New Roman"/>
+          <w:sz w:val="32"/>
+          <w:szCs w:val="32"/>
+          <w:lang w:val="en-US"/>
+        </w:rPr>
+      </w:pPr>
+      <w:r>
+        <w:rPr>
+          <w:rFonts w:ascii="Times New Roman" w:hAnsi="Times New Roman" w:cs="Times New Roman"/>
+          <w:sz w:val="32"/>
+          <w:szCs w:val="32"/>
+          <w:lang w:val="en-US"/>
+        </w:rPr>
+        <w:t>Left</w:t>
+      </w:r>
+      <w:r>
+        <w:rPr>
+          <w:rFonts w:ascii="Times New Roman" w:hAnsi="Times New Roman" w:cs="Times New Roman"/>
+          <w:sz w:val="32"/>
+          <w:szCs w:val="32"/>
+          <w:lang w:val="en-US"/>
+        </w:rPr>
+        <w:t xml:space="preserve"> arrow – Mario will go </w:t>
       </w:r>
       <w:r>
         <w:rPr>
@@ -1235,21 +1602,32 @@
           <w:ilvl w:val="0"/>
           <w:numId w:val="12"/>
         </w:numPr>
-        <w:rPr>
-          <w:rFonts w:ascii="Times New Roman" w:hAnsi="Times New Roman" w:cs="Times New Roman"/>
-          <w:sz w:val="32"/>
-          <w:szCs w:val="32"/>
-          <w:lang w:val="en-US"/>
-        </w:rPr>
-      </w:pPr>
-      <w:r>
-        <w:rPr>
-          <w:rFonts w:ascii="Times New Roman" w:hAnsi="Times New Roman" w:cs="Times New Roman"/>
-          <w:sz w:val="32"/>
-          <w:szCs w:val="32"/>
-          <w:lang w:val="en-US"/>
-        </w:rPr>
-        <w:t xml:space="preserve">Upper arrow – Mario will go </w:t>
+        <w:spacing w:line="240" w:lineRule="auto"/>
+        <w:rPr>
+          <w:rFonts w:ascii="Times New Roman" w:hAnsi="Times New Roman" w:cs="Times New Roman"/>
+          <w:b/>
+          <w:sz w:val="32"/>
+          <w:szCs w:val="32"/>
+          <w:lang w:val="en-US"/>
+        </w:rPr>
+      </w:pPr>
+      <w:r>
+        <w:rPr>
+          <w:rFonts w:ascii="Times New Roman" w:hAnsi="Times New Roman" w:cs="Times New Roman"/>
+          <w:sz w:val="32"/>
+          <w:szCs w:val="32"/>
+          <w:lang w:val="en-US"/>
+        </w:rPr>
+        <w:t>Right</w:t>
+      </w:r>
+      <w:r>
+        <w:rPr>
+          <w:rFonts w:ascii="Times New Roman" w:hAnsi="Times New Roman" w:cs="Times New Roman"/>
+          <w:sz w:val="32"/>
+          <w:szCs w:val="32"/>
+          <w:lang w:val="en-US"/>
+        </w:rPr>
+        <w:t xml:space="preserve"> arrow – Mario will go </w:t>
       </w:r>
       <w:r>
         <w:rPr>
@@ -1259,11 +1637,42 @@
           <w:lang w:val="en-US"/>
         </w:rPr>
         <w:t>right.</w:t>
+      </w:r>
+      <w:r>
+        <w:rPr>
+          <w:rFonts w:ascii="Times New Roman" w:hAnsi="Times New Roman" w:cs="Times New Roman"/>
+          <w:b/>
+          <w:sz w:val="32"/>
+          <w:szCs w:val="32"/>
+          <w:lang w:val="en-US"/>
+        </w:rPr>
+        <w:t xml:space="preserve"> </w:t>
+      </w:r>
+    </w:p>
+    <w:p>
+      <w:pPr>
+        <w:spacing w:line="240" w:lineRule="auto"/>
+        <w:ind w:left="360"/>
+        <w:rPr>
+          <w:rFonts w:ascii="Times New Roman" w:hAnsi="Times New Roman" w:cs="Times New Roman"/>
+          <w:sz w:val="32"/>
+          <w:szCs w:val="32"/>
+          <w:lang w:val="en-US"/>
+        </w:rPr>
+      </w:pPr>
+      <w:r>
+        <w:rPr>
+          <w:rFonts w:ascii="Times New Roman" w:hAnsi="Times New Roman" w:cs="Times New Roman"/>
+          <w:sz w:val="32"/>
+          <w:szCs w:val="32"/>
+          <w:lang w:val="en-US"/>
+        </w:rPr>
+        <w:t>If you click upper and left or right arrows at the same time, Mario will jump left or right respectively.</w:t>
       </w:r>
     </w:p>
     <w:sectPr>
       <w:pgSz w:w="11906" w:h="16838"/>
-      <w:pgMar w:top="1134" w:right="850" w:bottom="1134" w:left="1701" w:header="708" w:footer="708" w:gutter="0"/>
+      <w:pgMar w:top="720" w:right="726" w:bottom="720" w:left="720" w:header="709" w:footer="709" w:gutter="0"/>
       <w:cols w:space="708"/>
       <w:docGrid w:linePitch="360"/>
     </w:sectPr>
@@ -1655,6 +2064,232 @@
     </w:lvl>
   </w:abstractNum>
   <w:abstractNum w:abstractNumId="4" w15:restartNumberingAfterBreak="0">
+    <w:nsid w:val="287B3D78"/>
+    <w:multiLevelType w:val="hybridMultilevel"/>
+    <w:tmpl w:val="3CBC5E2E"/>
+    <w:lvl w:ilvl="0" w:tplc="04190005">
+      <w:start w:val="1"/>
+      <w:numFmt w:val="bullet"/>
+      <w:lvlText w:val=""/>
+      <w:lvlJc w:val="left"/>
+      <w:pPr>
+        <w:ind w:left="720" w:hanging="360"/>
+      </w:pPr>
+      <w:rPr>
+        <w:rFonts w:ascii="Wingdings" w:hAnsi="Wingdings" w:hint="default"/>
+      </w:rPr>
+    </w:lvl>
+    <w:lvl w:ilvl="1" w:tplc="04190003" w:tentative="1">
+      <w:start w:val="1"/>
+      <w:numFmt w:val="bullet"/>
+      <w:lvlText w:val="o"/>
+      <w:lvlJc w:val="left"/>
+      <w:pPr>
+        <w:ind w:left="1440" w:hanging="360"/>
+      </w:pPr>
+      <w:rPr>
+        <w:rFonts w:ascii="Courier New" w:hAnsi="Courier New" w:cs="Courier New" w:hint="default"/>
+      </w:rPr>
+    </w:lvl>
+    <w:lvl w:ilvl="2" w:tplc="04190005" w:tentative="1">
+      <w:start w:val="1"/>
+      <w:numFmt w:val="bullet"/>
+      <w:lvlText w:val=""/>
+      <w:lvlJc w:val="left"/>
+      <w:pPr>
+        <w:ind w:left="2160" w:hanging="360"/>
+      </w:pPr>
+      <w:rPr>
+        <w:rFonts w:ascii="Wingdings" w:hAnsi="Wingdings" w:hint="default"/>
+      </w:rPr>
+    </w:lvl>
+    <w:lvl w:ilvl="3" w:tplc="04190001" w:tentative="1">
+      <w:start w:val="1"/>
+      <w:numFmt w:val="bullet"/>
+      <w:lvlText w:val=""/>
+      <w:lvlJc w:val="left"/>
+      <w:pPr>
+        <w:ind w:left="2880" w:hanging="360"/>
+      </w:pPr>
+      <w:rPr>
+        <w:rFonts w:ascii="Symbol" w:hAnsi="Symbol" w:hint="default"/>
+      </w:rPr>
+    </w:lvl>
+    <w:lvl w:ilvl="4" w:tplc="04190003" w:tentative="1">
+      <w:start w:val="1"/>
+      <w:numFmt w:val="bullet"/>
+      <w:lvlText w:val="o"/>
+      <w:lvlJc w:val="left"/>
+      <w:pPr>
+        <w:ind w:left="3600" w:hanging="360"/>
+      </w:pPr>
+      <w:rPr>
+        <w:rFonts w:ascii="Courier New" w:hAnsi="Courier New" w:cs="Courier New" w:hint="default"/>
+      </w:rPr>
+    </w:lvl>
+    <w:lvl w:ilvl="5" w:tplc="04190005" w:tentative="1">
+      <w:start w:val="1"/>
+      <w:numFmt w:val="bullet"/>
+      <w:lvlText w:val=""/>
+      <w:lvlJc w:val="left"/>
+      <w:pPr>
+        <w:ind w:left="4320" w:hanging="360"/>
+      </w:pPr>
+      <w:rPr>
+        <w:rFonts w:ascii="Wingdings" w:hAnsi="Wingdings" w:hint="default"/>
+      </w:rPr>
+    </w:lvl>
+    <w:lvl w:ilvl="6" w:tplc="04190001" w:tentative="1">
+      <w:start w:val="1"/>
+      <w:numFmt w:val="bullet"/>
+      <w:lvlText w:val=""/>
+      <w:lvlJc w:val="left"/>
+      <w:pPr>
+        <w:ind w:left="5040" w:hanging="360"/>
+      </w:pPr>
+      <w:rPr>
+        <w:rFonts w:ascii="Symbol" w:hAnsi="Symbol" w:hint="default"/>
+      </w:rPr>
+    </w:lvl>
+    <w:lvl w:ilvl="7" w:tplc="04190003" w:tentative="1">
+      <w:start w:val="1"/>
+      <w:numFmt w:val="bullet"/>
+      <w:lvlText w:val="o"/>
+      <w:lvlJc w:val="left"/>
+      <w:pPr>
+        <w:ind w:left="5760" w:hanging="360"/>
+      </w:pPr>
+      <w:rPr>
+        <w:rFonts w:ascii="Courier New" w:hAnsi="Courier New" w:cs="Courier New" w:hint="default"/>
+      </w:rPr>
+    </w:lvl>
+    <w:lvl w:ilvl="8" w:tplc="04190005" w:tentative="1">
+      <w:start w:val="1"/>
+      <w:numFmt w:val="bullet"/>
+      <w:lvlText w:val=""/>
+      <w:lvlJc w:val="left"/>
+      <w:pPr>
+        <w:ind w:left="6480" w:hanging="360"/>
+      </w:pPr>
+      <w:rPr>
+        <w:rFonts w:ascii="Wingdings" w:hAnsi="Wingdings" w:hint="default"/>
+      </w:rPr>
+    </w:lvl>
+  </w:abstractNum>
+  <w:abstractNum w:abstractNumId="5" w15:restartNumberingAfterBreak="0">
+    <w:nsid w:val="31FF43C4"/>
+    <w:multiLevelType w:val="hybridMultilevel"/>
+    <w:tmpl w:val="06F06B18"/>
+    <w:lvl w:ilvl="0" w:tplc="04190001">
+      <w:start w:val="1"/>
+      <w:numFmt w:val="bullet"/>
+      <w:lvlText w:val=""/>
+      <w:lvlJc w:val="left"/>
+      <w:pPr>
+        <w:ind w:left="1440" w:hanging="360"/>
+      </w:pPr>
+      <w:rPr>
+        <w:rFonts w:ascii="Symbol" w:hAnsi="Symbol" w:hint="default"/>
+      </w:rPr>
+    </w:lvl>
+    <w:lvl w:ilvl="1" w:tplc="04190003" w:tentative="1">
+      <w:start w:val="1"/>
+      <w:numFmt w:val="bullet"/>
+      <w:lvlText w:val="o"/>
+      <w:lvlJc w:val="left"/>
+      <w:pPr>
+        <w:ind w:left="2160" w:hanging="360"/>
+      </w:pPr>
+      <w:rPr>
+        <w:rFonts w:ascii="Courier New" w:hAnsi="Courier New" w:cs="Courier New" w:hint="default"/>
+      </w:rPr>
+    </w:lvl>
+    <w:lvl w:ilvl="2" w:tplc="04190005" w:tentative="1">
+      <w:start w:val="1"/>
+      <w:numFmt w:val="bullet"/>
+      <w:lvlText w:val=""/>
+      <w:lvlJc w:val="left"/>
+      <w:pPr>
+        <w:ind w:left="2880" w:hanging="360"/>
+      </w:pPr>
+      <w:rPr>
+        <w:rFonts w:ascii="Wingdings" w:hAnsi="Wingdings" w:hint="default"/>
+      </w:rPr>
+    </w:lvl>
+    <w:lvl w:ilvl="3" w:tplc="04190001" w:tentative="1">
+      <w:start w:val="1"/>
+      <w:numFmt w:val="bullet"/>
+      <w:lvlText w:val=""/>
+      <w:lvlJc w:val="left"/>
+      <w:pPr>
+        <w:ind w:left="3600" w:hanging="360"/>
+      </w:pPr>
+      <w:rPr>
+        <w:rFonts w:ascii="Symbol" w:hAnsi="Symbol" w:hint="default"/>
+      </w:rPr>
+    </w:lvl>
+    <w:lvl w:ilvl="4" w:tplc="04190003" w:tentative="1">
+      <w:start w:val="1"/>
+      <w:numFmt w:val="bullet"/>
+      <w:lvlText w:val="o"/>
+      <w:lvlJc w:val="left"/>
+      <w:pPr>
+        <w:ind w:left="4320" w:hanging="360"/>
+      </w:pPr>
+      <w:rPr>
+        <w:rFonts w:ascii="Courier New" w:hAnsi="Courier New" w:cs="Courier New" w:hint="default"/>
+      </w:rPr>
+    </w:lvl>
+    <w:lvl w:ilvl="5" w:tplc="04190005" w:tentative="1">
+      <w:start w:val="1"/>
+      <w:numFmt w:val="bullet"/>
+      <w:lvlText w:val=""/>
+      <w:lvlJc w:val="left"/>
+      <w:pPr>
+        <w:ind w:left="5040" w:hanging="360"/>
+      </w:pPr>
+      <w:rPr>
+        <w:rFonts w:ascii="Wingdings" w:hAnsi="Wingdings" w:hint="default"/>
+      </w:rPr>
+    </w:lvl>
+    <w:lvl w:ilvl="6" w:tplc="04190001" w:tentative="1">
+      <w:start w:val="1"/>
+      <w:numFmt w:val="bullet"/>
+      <w:lvlText w:val=""/>
+      <w:lvlJc w:val="left"/>
+      <w:pPr>
+        <w:ind w:left="5760" w:hanging="360"/>
+      </w:pPr>
+      <w:rPr>
+        <w:rFonts w:ascii="Symbol" w:hAnsi="Symbol" w:hint="default"/>
+      </w:rPr>
+    </w:lvl>
+    <w:lvl w:ilvl="7" w:tplc="04190003" w:tentative="1">
+      <w:start w:val="1"/>
+      <w:numFmt w:val="bullet"/>
+      <w:lvlText w:val="o"/>
+      <w:lvlJc w:val="left"/>
+      <w:pPr>
+        <w:ind w:left="6480" w:hanging="360"/>
+      </w:pPr>
+      <w:rPr>
+        <w:rFonts w:ascii="Courier New" w:hAnsi="Courier New" w:cs="Courier New" w:hint="default"/>
+      </w:rPr>
+    </w:lvl>
+    <w:lvl w:ilvl="8" w:tplc="04190005" w:tentative="1">
+      <w:start w:val="1"/>
+      <w:numFmt w:val="bullet"/>
+      <w:lvlText w:val=""/>
+      <w:lvlJc w:val="left"/>
+      <w:pPr>
+        <w:ind w:left="7200" w:hanging="360"/>
+      </w:pPr>
+      <w:rPr>
+        <w:rFonts w:ascii="Wingdings" w:hAnsi="Wingdings" w:hint="default"/>
+      </w:rPr>
+    </w:lvl>
+  </w:abstractNum>
+  <w:abstractNum w:abstractNumId="6" w15:restartNumberingAfterBreak="0">
     <w:nsid w:val="32A35F99"/>
     <w:multiLevelType w:val="hybridMultilevel"/>
     <w:tmpl w:val="B1CEA250"/>
@@ -1767,7 +2402,7 @@
       </w:rPr>
     </w:lvl>
   </w:abstractNum>
-  <w:abstractNum w:abstractNumId="5" w15:restartNumberingAfterBreak="0">
+  <w:abstractNum w:abstractNumId="7" w15:restartNumberingAfterBreak="0">
     <w:nsid w:val="369071D6"/>
     <w:multiLevelType w:val="hybridMultilevel"/>
     <w:tmpl w:val="88664F40"/>
@@ -1777,7 +2412,7 @@
       <w:lvlText w:val="o"/>
       <w:lvlJc w:val="left"/>
       <w:pPr>
-        <w:ind w:left="720" w:hanging="360"/>
+        <w:ind w:left="360" w:hanging="360"/>
       </w:pPr>
       <w:rPr>
         <w:rFonts w:ascii="Courier New" w:hAnsi="Courier New" w:cs="Courier New" w:hint="default"/>
@@ -1789,7 +2424,7 @@
       <w:lvlText w:val="o"/>
       <w:lvlJc w:val="left"/>
       <w:pPr>
-        <w:ind w:left="1440" w:hanging="360"/>
+        <w:ind w:left="1080" w:hanging="360"/>
       </w:pPr>
       <w:rPr>
         <w:rFonts w:ascii="Courier New" w:hAnsi="Courier New" w:cs="Courier New" w:hint="default"/>
@@ -1801,7 +2436,7 @@
       <w:lvlText w:val=""/>
       <w:lvlJc w:val="left"/>
       <w:pPr>
-        <w:ind w:left="2160" w:hanging="360"/>
+        <w:ind w:left="1800" w:hanging="360"/>
       </w:pPr>
       <w:rPr>
         <w:rFonts w:ascii="Wingdings" w:hAnsi="Wingdings" w:hint="default"/>
@@ -1813,7 +2448,7 @@
       <w:lvlText w:val=""/>
       <w:lvlJc w:val="left"/>
       <w:pPr>
-        <w:ind w:left="2880" w:hanging="360"/>
+        <w:ind w:left="2520" w:hanging="360"/>
       </w:pPr>
       <w:rPr>
         <w:rFonts w:ascii="Symbol" w:hAnsi="Symbol" w:hint="default"/>
@@ -1825,7 +2460,7 @@
       <w:lvlText w:val="o"/>
       <w:lvlJc w:val="left"/>
       <w:pPr>
-        <w:ind w:left="3600" w:hanging="360"/>
+        <w:ind w:left="3240" w:hanging="360"/>
       </w:pPr>
       <w:rPr>
         <w:rFonts w:ascii="Courier New" w:hAnsi="Courier New" w:cs="Courier New" w:hint="default"/>
@@ -1837,7 +2472,7 @@
       <w:lvlText w:val=""/>
       <w:lvlJc w:val="left"/>
       <w:pPr>
-        <w:ind w:left="4320" w:hanging="360"/>
+        <w:ind w:left="3960" w:hanging="360"/>
       </w:pPr>
       <w:rPr>
         <w:rFonts w:ascii="Wingdings" w:hAnsi="Wingdings" w:hint="default"/>
@@ -1849,7 +2484,7 @@
       <w:lvlText w:val=""/>
       <w:lvlJc w:val="left"/>
       <w:pPr>
-        <w:ind w:left="5040" w:hanging="360"/>
+        <w:ind w:left="4680" w:hanging="360"/>
       </w:pPr>
       <w:rPr>
         <w:rFonts w:ascii="Symbol" w:hAnsi="Symbol" w:hint="default"/>
@@ -1861,7 +2496,7 @@
       <w:lvlText w:val="o"/>
       <w:lvlJc w:val="left"/>
       <w:pPr>
-        <w:ind w:left="5760" w:hanging="360"/>
+        <w:ind w:left="5400" w:hanging="360"/>
       </w:pPr>
       <w:rPr>
         <w:rFonts w:ascii="Courier New" w:hAnsi="Courier New" w:cs="Courier New" w:hint="default"/>
@@ -1873,24 +2508,24 @@
       <w:lvlText w:val=""/>
       <w:lvlJc w:val="left"/>
       <w:pPr>
-        <w:ind w:left="6480" w:hanging="360"/>
+        <w:ind w:left="6120" w:hanging="360"/>
       </w:pPr>
       <w:rPr>
         <w:rFonts w:ascii="Wingdings" w:hAnsi="Wingdings" w:hint="default"/>
       </w:rPr>
     </w:lvl>
   </w:abstractNum>
-  <w:abstractNum w:abstractNumId="6" w15:restartNumberingAfterBreak="0">
+  <w:abstractNum w:abstractNumId="8" w15:restartNumberingAfterBreak="0">
     <w:nsid w:val="42853173"/>
     <w:multiLevelType w:val="hybridMultilevel"/>
-    <w:tmpl w:val="6B9CCB18"/>
+    <w:tmpl w:val="7D2438BE"/>
     <w:lvl w:ilvl="0" w:tplc="04190003">
       <w:start w:val="1"/>
       <w:numFmt w:val="bullet"/>
       <w:lvlText w:val="o"/>
       <w:lvlJc w:val="left"/>
       <w:pPr>
-        <w:ind w:left="720" w:hanging="360"/>
+        <w:ind w:left="1068" w:hanging="360"/>
       </w:pPr>
       <w:rPr>
         <w:rFonts w:ascii="Courier New" w:hAnsi="Courier New" w:cs="Courier New" w:hint="default"/>
@@ -1902,7 +2537,7 @@
       <w:lvlText w:val="o"/>
       <w:lvlJc w:val="left"/>
       <w:pPr>
-        <w:ind w:left="1440" w:hanging="360"/>
+        <w:ind w:left="1788" w:hanging="360"/>
       </w:pPr>
       <w:rPr>
         <w:rFonts w:ascii="Courier New" w:hAnsi="Courier New" w:cs="Courier New" w:hint="default"/>
@@ -1914,7 +2549,7 @@
       <w:lvlText w:val=""/>
       <w:lvlJc w:val="left"/>
       <w:pPr>
-        <w:ind w:left="2160" w:hanging="360"/>
+        <w:ind w:left="2508" w:hanging="360"/>
       </w:pPr>
       <w:rPr>
         <w:rFonts w:ascii="Wingdings" w:hAnsi="Wingdings" w:hint="default"/>
@@ -1926,7 +2561,7 @@
       <w:lvlText w:val=""/>
       <w:lvlJc w:val="left"/>
       <w:pPr>
-        <w:ind w:left="2880" w:hanging="360"/>
+        <w:ind w:left="3228" w:hanging="360"/>
       </w:pPr>
       <w:rPr>
         <w:rFonts w:ascii="Symbol" w:hAnsi="Symbol" w:hint="default"/>
@@ -1938,7 +2573,7 @@
       <w:lvlText w:val="o"/>
       <w:lvlJc w:val="left"/>
       <w:pPr>
-        <w:ind w:left="3600" w:hanging="360"/>
+        <w:ind w:left="3948" w:hanging="360"/>
       </w:pPr>
       <w:rPr>
         <w:rFonts w:ascii="Courier New" w:hAnsi="Courier New" w:cs="Courier New" w:hint="default"/>
@@ -1950,7 +2585,7 @@
       <w:lvlText w:val=""/>
       <w:lvlJc w:val="left"/>
       <w:pPr>
-        <w:ind w:left="4320" w:hanging="360"/>
+        <w:ind w:left="4668" w:hanging="360"/>
       </w:pPr>
       <w:rPr>
         <w:rFonts w:ascii="Wingdings" w:hAnsi="Wingdings" w:hint="default"/>
@@ -1962,7 +2597,7 @@
       <w:lvlText w:val=""/>
       <w:lvlJc w:val="left"/>
       <w:pPr>
-        <w:ind w:left="5040" w:hanging="360"/>
+        <w:ind w:left="5388" w:hanging="360"/>
       </w:pPr>
       <w:rPr>
         <w:rFonts w:ascii="Symbol" w:hAnsi="Symbol" w:hint="default"/>
@@ -1974,7 +2609,7 @@
       <w:lvlText w:val="o"/>
       <w:lvlJc w:val="left"/>
       <w:pPr>
-        <w:ind w:left="5760" w:hanging="360"/>
+        <w:ind w:left="6108" w:hanging="360"/>
       </w:pPr>
       <w:rPr>
         <w:rFonts w:ascii="Courier New" w:hAnsi="Courier New" w:cs="Courier New" w:hint="default"/>
@@ -1986,14 +2621,14 @@
       <w:lvlText w:val=""/>
       <w:lvlJc w:val="left"/>
       <w:pPr>
-        <w:ind w:left="6480" w:hanging="360"/>
+        <w:ind w:left="6828" w:hanging="360"/>
       </w:pPr>
       <w:rPr>
         <w:rFonts w:ascii="Wingdings" w:hAnsi="Wingdings" w:hint="default"/>
       </w:rPr>
     </w:lvl>
   </w:abstractNum>
-  <w:abstractNum w:abstractNumId="7" w15:restartNumberingAfterBreak="0">
+  <w:abstractNum w:abstractNumId="9" w15:restartNumberingAfterBreak="0">
     <w:nsid w:val="4A8C19A7"/>
     <w:multiLevelType w:val="hybridMultilevel"/>
     <w:tmpl w:val="82D48780"/>
@@ -2106,7 +2741,7 @@
       </w:rPr>
     </w:lvl>
   </w:abstractNum>
-  <w:abstractNum w:abstractNumId="8" w15:restartNumberingAfterBreak="0">
+  <w:abstractNum w:abstractNumId="10" w15:restartNumberingAfterBreak="0">
     <w:nsid w:val="566F28B6"/>
     <w:multiLevelType w:val="hybridMultilevel"/>
     <w:tmpl w:val="49E06802"/>
@@ -2219,7 +2854,120 @@
       </w:rPr>
     </w:lvl>
   </w:abstractNum>
-  <w:abstractNum w:abstractNumId="9" w15:restartNumberingAfterBreak="0">
+  <w:abstractNum w:abstractNumId="11" w15:restartNumberingAfterBreak="0">
+    <w:nsid w:val="6A521BF2"/>
+    <w:multiLevelType w:val="hybridMultilevel"/>
+    <w:tmpl w:val="9022EDA0"/>
+    <w:lvl w:ilvl="0" w:tplc="04190001">
+      <w:start w:val="1"/>
+      <w:numFmt w:val="bullet"/>
+      <w:lvlText w:val=""/>
+      <w:lvlJc w:val="left"/>
+      <w:pPr>
+        <w:ind w:left="720" w:hanging="360"/>
+      </w:pPr>
+      <w:rPr>
+        <w:rFonts w:ascii="Symbol" w:hAnsi="Symbol" w:hint="default"/>
+      </w:rPr>
+    </w:lvl>
+    <w:lvl w:ilvl="1" w:tplc="04190003" w:tentative="1">
+      <w:start w:val="1"/>
+      <w:numFmt w:val="bullet"/>
+      <w:lvlText w:val="o"/>
+      <w:lvlJc w:val="left"/>
+      <w:pPr>
+        <w:ind w:left="1440" w:hanging="360"/>
+      </w:pPr>
+      <w:rPr>
+        <w:rFonts w:ascii="Courier New" w:hAnsi="Courier New" w:cs="Courier New" w:hint="default"/>
+      </w:rPr>
+    </w:lvl>
+    <w:lvl w:ilvl="2" w:tplc="04190005" w:tentative="1">
+      <w:start w:val="1"/>
+      <w:numFmt w:val="bullet"/>
+      <w:lvlText w:val=""/>
+      <w:lvlJc w:val="left"/>
+      <w:pPr>
+        <w:ind w:left="2160" w:hanging="360"/>
+      </w:pPr>
+      <w:rPr>
+        <w:rFonts w:ascii="Wingdings" w:hAnsi="Wingdings" w:hint="default"/>
+      </w:rPr>
+    </w:lvl>
+    <w:lvl w:ilvl="3" w:tplc="04190001" w:tentative="1">
+      <w:start w:val="1"/>
+      <w:numFmt w:val="bullet"/>
+      <w:lvlText w:val=""/>
+      <w:lvlJc w:val="left"/>
+      <w:pPr>
+        <w:ind w:left="2880" w:hanging="360"/>
+      </w:pPr>
+      <w:rPr>
+        <w:rFonts w:ascii="Symbol" w:hAnsi="Symbol" w:hint="default"/>
+      </w:rPr>
+    </w:lvl>
+    <w:lvl w:ilvl="4" w:tplc="04190003" w:tentative="1">
+      <w:start w:val="1"/>
+      <w:numFmt w:val="bullet"/>
+      <w:lvlText w:val="o"/>
+      <w:lvlJc w:val="left"/>
+      <w:pPr>
+        <w:ind w:left="3600" w:hanging="360"/>
+      </w:pPr>
+      <w:rPr>
+        <w:rFonts w:ascii="Courier New" w:hAnsi="Courier New" w:cs="Courier New" w:hint="default"/>
+      </w:rPr>
+    </w:lvl>
+    <w:lvl w:ilvl="5" w:tplc="04190005" w:tentative="1">
+      <w:start w:val="1"/>
+      <w:numFmt w:val="bullet"/>
+      <w:lvlText w:val=""/>
+      <w:lvlJc w:val="left"/>
+      <w:pPr>
+        <w:ind w:left="4320" w:hanging="360"/>
+      </w:pPr>
+      <w:rPr>
+        <w:rFonts w:ascii="Wingdings" w:hAnsi="Wingdings" w:hint="default"/>
+      </w:rPr>
+    </w:lvl>
+    <w:lvl w:ilvl="6" w:tplc="04190001" w:tentative="1">
+      <w:start w:val="1"/>
+      <w:numFmt w:val="bullet"/>
+      <w:lvlText w:val=""/>
+      <w:lvlJc w:val="left"/>
+      <w:pPr>
+        <w:ind w:left="5040" w:hanging="360"/>
+      </w:pPr>
+      <w:rPr>
+        <w:rFonts w:ascii="Symbol" w:hAnsi="Symbol" w:hint="default"/>
+      </w:rPr>
+    </w:lvl>
+    <w:lvl w:ilvl="7" w:tplc="04190003" w:tentative="1">
+      <w:start w:val="1"/>
+      <w:numFmt w:val="bullet"/>
+      <w:lvlText w:val="o"/>
+      <w:lvlJc w:val="left"/>
+      <w:pPr>
+        <w:ind w:left="5760" w:hanging="360"/>
+      </w:pPr>
+      <w:rPr>
+        <w:rFonts w:ascii="Courier New" w:hAnsi="Courier New" w:cs="Courier New" w:hint="default"/>
+      </w:rPr>
+    </w:lvl>
+    <w:lvl w:ilvl="8" w:tplc="04190005" w:tentative="1">
+      <w:start w:val="1"/>
+      <w:numFmt w:val="bullet"/>
+      <w:lvlText w:val=""/>
+      <w:lvlJc w:val="left"/>
+      <w:pPr>
+        <w:ind w:left="6480" w:hanging="360"/>
+      </w:pPr>
+      <w:rPr>
+        <w:rFonts w:ascii="Wingdings" w:hAnsi="Wingdings" w:hint="default"/>
+      </w:rPr>
+    </w:lvl>
+  </w:abstractNum>
+  <w:abstractNum w:abstractNumId="12" w15:restartNumberingAfterBreak="0">
     <w:nsid w:val="73196158"/>
     <w:multiLevelType w:val="hybridMultilevel"/>
     <w:tmpl w:val="24FC2F0E"/>
@@ -2332,7 +3080,7 @@
       </w:rPr>
     </w:lvl>
   </w:abstractNum>
-  <w:abstractNum w:abstractNumId="10" w15:restartNumberingAfterBreak="0">
+  <w:abstractNum w:abstractNumId="13" w15:restartNumberingAfterBreak="0">
     <w:nsid w:val="79D94E8A"/>
     <w:multiLevelType w:val="hybridMultilevel"/>
     <w:tmpl w:val="2528F852"/>
@@ -2445,17 +3193,17 @@
       </w:rPr>
     </w:lvl>
   </w:abstractNum>
-  <w:abstractNum w:abstractNumId="11" w15:restartNumberingAfterBreak="0">
+  <w:abstractNum w:abstractNumId="14" w15:restartNumberingAfterBreak="0">
     <w:nsid w:val="7C5A65D7"/>
     <w:multiLevelType w:val="hybridMultilevel"/>
-    <w:tmpl w:val="4B7C3724"/>
+    <w:tmpl w:val="97286F6A"/>
     <w:lvl w:ilvl="0" w:tplc="04190003">
       <w:start w:val="1"/>
       <w:numFmt w:val="bullet"/>
       <w:lvlText w:val="o"/>
       <w:lvlJc w:val="left"/>
       <w:pPr>
-        <w:ind w:left="720" w:hanging="360"/>
+        <w:ind w:left="1068" w:hanging="360"/>
       </w:pPr>
       <w:rPr>
         <w:rFonts w:ascii="Courier New" w:hAnsi="Courier New" w:cs="Courier New" w:hint="default"/>
@@ -2467,7 +3215,7 @@
       <w:lvlText w:val="o"/>
       <w:lvlJc w:val="left"/>
       <w:pPr>
-        <w:ind w:left="1440" w:hanging="360"/>
+        <w:ind w:left="1788" w:hanging="360"/>
       </w:pPr>
       <w:rPr>
         <w:rFonts w:ascii="Courier New" w:hAnsi="Courier New" w:cs="Courier New" w:hint="default"/>
@@ -2479,7 +3227,7 @@
       <w:lvlText w:val=""/>
       <w:lvlJc w:val="left"/>
       <w:pPr>
-        <w:ind w:left="2160" w:hanging="360"/>
+        <w:ind w:left="2508" w:hanging="360"/>
       </w:pPr>
       <w:rPr>
         <w:rFonts w:ascii="Wingdings" w:hAnsi="Wingdings" w:hint="default"/>
@@ -2491,7 +3239,7 @@
       <w:lvlText w:val=""/>
       <w:lvlJc w:val="left"/>
       <w:pPr>
-        <w:ind w:left="2880" w:hanging="360"/>
+        <w:ind w:left="3228" w:hanging="360"/>
       </w:pPr>
       <w:rPr>
         <w:rFonts w:ascii="Symbol" w:hAnsi="Symbol" w:hint="default"/>
@@ -2503,7 +3251,7 @@
       <w:lvlText w:val="o"/>
       <w:lvlJc w:val="left"/>
       <w:pPr>
-        <w:ind w:left="3600" w:hanging="360"/>
+        <w:ind w:left="3948" w:hanging="360"/>
       </w:pPr>
       <w:rPr>
         <w:rFonts w:ascii="Courier New" w:hAnsi="Courier New" w:cs="Courier New" w:hint="default"/>
@@ -2515,7 +3263,7 @@
       <w:lvlText w:val=""/>
       <w:lvlJc w:val="left"/>
       <w:pPr>
-        <w:ind w:left="4320" w:hanging="360"/>
+        <w:ind w:left="4668" w:hanging="360"/>
       </w:pPr>
       <w:rPr>
         <w:rFonts w:ascii="Wingdings" w:hAnsi="Wingdings" w:hint="default"/>
@@ -2527,7 +3275,7 @@
       <w:lvlText w:val=""/>
       <w:lvlJc w:val="left"/>
       <w:pPr>
-        <w:ind w:left="5040" w:hanging="360"/>
+        <w:ind w:left="5388" w:hanging="360"/>
       </w:pPr>
       <w:rPr>
         <w:rFonts w:ascii="Symbol" w:hAnsi="Symbol" w:hint="default"/>
@@ -2539,7 +3287,7 @@
       <w:lvlText w:val="o"/>
       <w:lvlJc w:val="left"/>
       <w:pPr>
-        <w:ind w:left="5760" w:hanging="360"/>
+        <w:ind w:left="6108" w:hanging="360"/>
       </w:pPr>
       <w:rPr>
         <w:rFonts w:ascii="Courier New" w:hAnsi="Courier New" w:cs="Courier New" w:hint="default"/>
@@ -2551,7 +3299,7 @@
       <w:lvlText w:val=""/>
       <w:lvlJc w:val="left"/>
       <w:pPr>
-        <w:ind w:left="6480" w:hanging="360"/>
+        <w:ind w:left="6828" w:hanging="360"/>
       </w:pPr>
       <w:rPr>
         <w:rFonts w:ascii="Wingdings" w:hAnsi="Wingdings" w:hint="default"/>
@@ -2559,13 +3307,13 @@
     </w:lvl>
   </w:abstractNum>
   <w:num w:numId="1">
-    <w:abstractNumId w:val="4"/>
+    <w:abstractNumId w:val="6"/>
   </w:num>
   <w:num w:numId="2">
     <w:abstractNumId w:val="3"/>
   </w:num>
   <w:num w:numId="3">
-    <w:abstractNumId w:val="10"/>
+    <w:abstractNumId w:val="13"/>
   </w:num>
   <w:num w:numId="4">
     <w:abstractNumId w:val="1"/>
@@ -2574,25 +3322,34 @@
     <w:abstractNumId w:val="2"/>
   </w:num>
   <w:num w:numId="6">
-    <w:abstractNumId w:val="7"/>
+    <w:abstractNumId w:val="9"/>
   </w:num>
   <w:num w:numId="7">
-    <w:abstractNumId w:val="11"/>
+    <w:abstractNumId w:val="14"/>
   </w:num>
   <w:num w:numId="8">
     <w:abstractNumId w:val="0"/>
   </w:num>
   <w:num w:numId="9">
-    <w:abstractNumId w:val="9"/>
+    <w:abstractNumId w:val="12"/>
   </w:num>
   <w:num w:numId="10">
+    <w:abstractNumId w:val="7"/>
+  </w:num>
+  <w:num w:numId="11">
+    <w:abstractNumId w:val="10"/>
+  </w:num>
+  <w:num w:numId="12">
+    <w:abstractNumId w:val="8"/>
+  </w:num>
+  <w:num w:numId="13">
+    <w:abstractNumId w:val="4"/>
+  </w:num>
+  <w:num w:numId="14">
     <w:abstractNumId w:val="5"/>
   </w:num>
-  <w:num w:numId="11">
-    <w:abstractNumId w:val="8"/>
-  </w:num>
-  <w:num w:numId="12">
-    <w:abstractNumId w:val="6"/>
+  <w:num w:numId="15">
+    <w:abstractNumId w:val="11"/>
   </w:num>
 </w:numbering>
 </file>
@@ -3292,4 +4049,16 @@
     </a:ext>
   </a:extLst>
 </a:theme>
+</file>
+
+<file path=customXml/item1.xml><?xml version="1.0" encoding="utf-8"?>
+<b:Sources xmlns:b="http://schemas.openxmlformats.org/officeDocument/2006/bibliography" xmlns="http://schemas.openxmlformats.org/officeDocument/2006/bibliography" SelectedStyle="\APASixthEditionOfficeOnline.xsl" StyleName="APA" Version="6"/>
+</file>
+
+<file path=customXml/itemProps1.xml><?xml version="1.0" encoding="utf-8"?>
+<ds:datastoreItem xmlns:ds="http://schemas.openxmlformats.org/officeDocument/2006/customXml" ds:itemID="{76493118-AE8F-4370-941E-D5AD1FE79BBC}">
+  <ds:schemaRefs>
+    <ds:schemaRef ds:uri="http://schemas.openxmlformats.org/officeDocument/2006/bibliography"/>
+  </ds:schemaRefs>
+</ds:datastoreItem>
 </file>
</xml_diff>